<commit_message>
Both files are ready, except charts
</commit_message>
<xml_diff>
--- a/Course3/ComputerGraphic/lab1/Lab1Ostapenko.docx
+++ b/Course3/ComputerGraphic/lab1/Lab1Ostapenko.docx
@@ -310,23 +310,7 @@
           <w:sz w:val="28"/>
           <w:szCs w:val="28"/>
         </w:rPr>
-        <w:t>.</w:t>
-      </w:r>
-      <w:r>
-        <w:rPr>
-          <w:rFonts w:ascii="Times New Roman" w:hAnsi="Times New Roman" w:cs="Times New Roman"/>
-          <w:sz w:val="28"/>
-          <w:szCs w:val="28"/>
-        </w:rPr>
-        <w:t xml:space="preserve"> АСОИ-18</w:t>
-      </w:r>
-      <w:r>
-        <w:rPr>
-          <w:rFonts w:ascii="Times New Roman" w:hAnsi="Times New Roman" w:cs="Times New Roman"/>
-          <w:sz w:val="28"/>
-          <w:szCs w:val="28"/>
-        </w:rPr>
-        <w:t>1</w:t>
+        <w:t>. АСОИ-181</w:t>
       </w:r>
     </w:p>
     <w:p>
@@ -454,23 +438,7 @@
           <w:sz w:val="28"/>
           <w:szCs w:val="28"/>
         </w:rPr>
-        <w:t xml:space="preserve">: </w:t>
-      </w:r>
-      <w:r>
-        <w:rPr>
-          <w:rFonts w:ascii="Times New Roman" w:hAnsi="Times New Roman" w:cs="Times New Roman"/>
-          <w:sz w:val="28"/>
-          <w:szCs w:val="28"/>
-        </w:rPr>
-        <w:t>Разработать программу,</w:t>
-      </w:r>
-      <w:r>
-        <w:rPr>
-          <w:rFonts w:ascii="Times New Roman" w:hAnsi="Times New Roman" w:cs="Times New Roman"/>
-          <w:sz w:val="28"/>
-          <w:szCs w:val="28"/>
-        </w:rPr>
-        <w:t xml:space="preserve"> которая формирует треугольник Максвелла.</w:t>
+        <w:t>: Разработать программу, которая формирует треугольник Максвелла.</w:t>
       </w:r>
     </w:p>
     <w:p>
@@ -500,7 +468,7 @@
           <w:noProof/>
           <w:sz w:val="28"/>
           <w:szCs w:val="28"/>
-          <w:lang w:val="en-US" w:eastAsia="ru-RU"/>
+          <w:lang w:eastAsia="ru-RU"/>
         </w:rPr>
         <w:t>:</w:t>
       </w:r>
@@ -533,7 +501,7 @@
           <w:noProof/>
           <w:sz w:val="28"/>
           <w:szCs w:val="28"/>
-          <w:lang w:val="en-US" w:eastAsia="ru-RU"/>
+          <w:lang w:eastAsia="ru-RU"/>
         </w:rPr>
       </w:pPr>
     </w:p>
@@ -1734,67 +1702,7 @@
           <w:sz w:val="28"/>
           <w:szCs w:val="28"/>
         </w:rPr>
-        <w:t xml:space="preserve"> – их можно считать белым цветом различной яркости. Вообще говоря, если все компоненты вектора (r, g, b) умножить на одинаковый коэффициент (k = 0...1), то цвет (</w:t>
-      </w:r>
-      <w:proofErr w:type="spellStart"/>
-      <w:r>
-        <w:rPr>
-          <w:rFonts w:ascii="Times New Roman" w:hAnsi="Times New Roman" w:cs="Times New Roman"/>
-          <w:color w:val="000000"/>
-          <w:sz w:val="28"/>
-          <w:szCs w:val="28"/>
-        </w:rPr>
-        <w:t>kr</w:t>
-      </w:r>
-      <w:proofErr w:type="spellEnd"/>
-      <w:r>
-        <w:rPr>
-          <w:rFonts w:ascii="Times New Roman" w:hAnsi="Times New Roman" w:cs="Times New Roman"/>
-          <w:color w:val="000000"/>
-          <w:sz w:val="28"/>
-          <w:szCs w:val="28"/>
-        </w:rPr>
-        <w:t xml:space="preserve">, </w:t>
-      </w:r>
-      <w:proofErr w:type="spellStart"/>
-      <w:r>
-        <w:rPr>
-          <w:rFonts w:ascii="Times New Roman" w:hAnsi="Times New Roman" w:cs="Times New Roman"/>
-          <w:color w:val="000000"/>
-          <w:sz w:val="28"/>
-          <w:szCs w:val="28"/>
-        </w:rPr>
-        <w:t>kg</w:t>
-      </w:r>
-      <w:proofErr w:type="spellEnd"/>
-      <w:r>
-        <w:rPr>
-          <w:rFonts w:ascii="Times New Roman" w:hAnsi="Times New Roman" w:cs="Times New Roman"/>
-          <w:color w:val="000000"/>
-          <w:sz w:val="28"/>
-          <w:szCs w:val="28"/>
-        </w:rPr>
-        <w:t xml:space="preserve">, </w:t>
-      </w:r>
-      <w:proofErr w:type="spellStart"/>
-      <w:r>
-        <w:rPr>
-          <w:rFonts w:ascii="Times New Roman" w:hAnsi="Times New Roman" w:cs="Times New Roman"/>
-          <w:color w:val="000000"/>
-          <w:sz w:val="28"/>
-          <w:szCs w:val="28"/>
-        </w:rPr>
-        <w:t>kb</w:t>
-      </w:r>
-      <w:proofErr w:type="spellEnd"/>
-      <w:r>
-        <w:rPr>
-          <w:rFonts w:ascii="Times New Roman" w:hAnsi="Times New Roman" w:cs="Times New Roman"/>
-          <w:color w:val="000000"/>
-          <w:sz w:val="28"/>
-          <w:szCs w:val="28"/>
-        </w:rPr>
-        <w:t>) сохраняется, изменяется только яркость. Поэтому, для анализа цвета</w:t>
+        <w:t xml:space="preserve"> – их можно считать белым</w:t>
       </w:r>
       <w:bookmarkStart w:id="0" w:name="_GoBack"/>
       <w:bookmarkEnd w:id="0"/>
@@ -1805,7 +1713,67 @@
           <w:sz w:val="28"/>
           <w:szCs w:val="28"/>
         </w:rPr>
-        <w:t xml:space="preserve"> важно соотношение компонент.</w:t>
+        <w:t xml:space="preserve"> цветом различной яркости. Вообще говоря, если все компоненты вектора (r, g, b) умножить на одинаковый коэффициент (k = 0...1), то цвет (</w:t>
+      </w:r>
+      <w:proofErr w:type="spellStart"/>
+      <w:r>
+        <w:rPr>
+          <w:rFonts w:ascii="Times New Roman" w:hAnsi="Times New Roman" w:cs="Times New Roman"/>
+          <w:color w:val="000000"/>
+          <w:sz w:val="28"/>
+          <w:szCs w:val="28"/>
+        </w:rPr>
+        <w:t>kr</w:t>
+      </w:r>
+      <w:proofErr w:type="spellEnd"/>
+      <w:r>
+        <w:rPr>
+          <w:rFonts w:ascii="Times New Roman" w:hAnsi="Times New Roman" w:cs="Times New Roman"/>
+          <w:color w:val="000000"/>
+          <w:sz w:val="28"/>
+          <w:szCs w:val="28"/>
+        </w:rPr>
+        <w:t xml:space="preserve">, </w:t>
+      </w:r>
+      <w:proofErr w:type="spellStart"/>
+      <w:r>
+        <w:rPr>
+          <w:rFonts w:ascii="Times New Roman" w:hAnsi="Times New Roman" w:cs="Times New Roman"/>
+          <w:color w:val="000000"/>
+          <w:sz w:val="28"/>
+          <w:szCs w:val="28"/>
+        </w:rPr>
+        <w:t>kg</w:t>
+      </w:r>
+      <w:proofErr w:type="spellEnd"/>
+      <w:r>
+        <w:rPr>
+          <w:rFonts w:ascii="Times New Roman" w:hAnsi="Times New Roman" w:cs="Times New Roman"/>
+          <w:color w:val="000000"/>
+          <w:sz w:val="28"/>
+          <w:szCs w:val="28"/>
+        </w:rPr>
+        <w:t xml:space="preserve">, </w:t>
+      </w:r>
+      <w:proofErr w:type="spellStart"/>
+      <w:r>
+        <w:rPr>
+          <w:rFonts w:ascii="Times New Roman" w:hAnsi="Times New Roman" w:cs="Times New Roman"/>
+          <w:color w:val="000000"/>
+          <w:sz w:val="28"/>
+          <w:szCs w:val="28"/>
+        </w:rPr>
+        <w:t>kb</w:t>
+      </w:r>
+      <w:proofErr w:type="spellEnd"/>
+      <w:r>
+        <w:rPr>
+          <w:rFonts w:ascii="Times New Roman" w:hAnsi="Times New Roman" w:cs="Times New Roman"/>
+          <w:color w:val="000000"/>
+          <w:sz w:val="28"/>
+          <w:szCs w:val="28"/>
+        </w:rPr>
+        <w:t>) сохраняется, изменяется только яркость. Поэтому, для анализа цвета важно соотношение компонент.</w:t>
       </w:r>
     </w:p>
     <w:p>
@@ -2070,16 +2038,6 @@
           <w:szCs w:val="28"/>
         </w:rPr>
       </w:pPr>
-    </w:p>
-    <w:p>
-      <w:pPr>
-        <w:spacing w:line="240" w:lineRule="auto"/>
-        <w:rPr>
-          <w:rFonts w:ascii="Times New Roman" w:hAnsi="Times New Roman" w:cs="Times New Roman"/>
-          <w:sz w:val="28"/>
-          <w:szCs w:val="28"/>
-        </w:rPr>
-      </w:pPr>
       <w:r>
         <w:rPr>
           <w:rFonts w:ascii="Times New Roman" w:hAnsi="Times New Roman" w:cs="Times New Roman"/>
@@ -2280,6 +2238,7 @@
           <w:sz w:val="28"/>
           <w:szCs w:val="28"/>
         </w:rPr>
+        <w:lastRenderedPageBreak/>
         <w:t>10. Функция VBA RGB</w:t>
       </w:r>
     </w:p>
@@ -2287,7 +2246,7 @@
       <w:pPr>
         <w:rPr>
           <w:noProof/>
-          <w:lang w:val="en-US" w:eastAsia="ru-RU"/>
+          <w:lang w:eastAsia="ru-RU"/>
         </w:rPr>
       </w:pPr>
       <w:r>
@@ -2320,14 +2279,24 @@
           <w:szCs w:val="28"/>
           <w:shd w:val="clear" w:color="auto" w:fill="FFFFFF"/>
         </w:rPr>
-        <w:t>\зелёного\синего цвета. Возвращает</w:t>
+        <w:t>\з</w:t>
+      </w:r>
+      <w:r>
+        <w:rPr>
+          <w:rFonts w:ascii="Times New Roman" w:hAnsi="Times New Roman" w:cs="Times New Roman"/>
+          <w:color w:val="000000"/>
+          <w:sz w:val="28"/>
+          <w:szCs w:val="28"/>
+          <w:shd w:val="clear" w:color="auto" w:fill="FFFFFF"/>
+        </w:rPr>
+        <w:t>елёного\синего цвета.</w:t>
       </w:r>
     </w:p>
     <w:p>
       <w:pPr>
         <w:rPr>
           <w:noProof/>
-          <w:lang w:val="en-US" w:eastAsia="ru-RU"/>
+          <w:lang w:eastAsia="ru-RU"/>
         </w:rPr>
       </w:pPr>
     </w:p>
@@ -2335,7 +2304,7 @@
       <w:pPr>
         <w:rPr>
           <w:noProof/>
-          <w:lang w:val="en-US" w:eastAsia="ru-RU"/>
+          <w:lang w:eastAsia="ru-RU"/>
         </w:rPr>
       </w:pPr>
     </w:p>

</xml_diff>

<commit_message>
Diagram for CG_lab1 added.
</commit_message>
<xml_diff>
--- a/Course3/ComputerGraphic/lab1/Lab1Ostapenko.docx
+++ b/Course3/ComputerGraphic/lab1/Lab1Ostapenko.docx
@@ -1,6 +1,6 @@
 
 <file path=word/document.xml><?xml version="1.0" encoding="utf-8"?>
-<w:document xmlns:wpc="http://schemas.microsoft.com/office/word/2010/wordprocessingCanvas" xmlns:mc="http://schemas.openxmlformats.org/markup-compatibility/2006" xmlns:o="urn:schemas-microsoft-com:office:office" xmlns:r="http://schemas.openxmlformats.org/officeDocument/2006/relationships" xmlns:m="http://schemas.openxmlformats.org/officeDocument/2006/math" xmlns:v="urn:schemas-microsoft-com:vml" xmlns:wp14="http://schemas.microsoft.com/office/word/2010/wordprocessingDrawing" xmlns:wp="http://schemas.openxmlformats.org/drawingml/2006/wordprocessingDrawing" xmlns:w10="urn:schemas-microsoft-com:office:word" xmlns:w="http://schemas.openxmlformats.org/wordprocessingml/2006/main" xmlns:w14="http://schemas.microsoft.com/office/word/2010/wordml" xmlns:wpg="http://schemas.microsoft.com/office/word/2010/wordprocessingGroup" xmlns:wpi="http://schemas.microsoft.com/office/word/2010/wordprocessingInk" xmlns:wne="http://schemas.microsoft.com/office/word/2006/wordml" xmlns:wps="http://schemas.microsoft.com/office/word/2010/wordprocessingShape" mc:Ignorable="w14 wp14">
+<w:document xmlns:wpc="http://schemas.microsoft.com/office/word/2010/wordprocessingCanvas" xmlns:cx="http://schemas.microsoft.com/office/drawing/2014/chartex" xmlns:cx1="http://schemas.microsoft.com/office/drawing/2015/9/8/chartex" xmlns:mc="http://schemas.openxmlformats.org/markup-compatibility/2006" xmlns:o="urn:schemas-microsoft-com:office:office" xmlns:r="http://schemas.openxmlformats.org/officeDocument/2006/relationships" xmlns:m="http://schemas.openxmlformats.org/officeDocument/2006/math" xmlns:v="urn:schemas-microsoft-com:vml" xmlns:wp14="http://schemas.microsoft.com/office/word/2010/wordprocessingDrawing" xmlns:wp="http://schemas.openxmlformats.org/drawingml/2006/wordprocessingDrawing" xmlns:w10="urn:schemas-microsoft-com:office:word" xmlns:w="http://schemas.openxmlformats.org/wordprocessingml/2006/main" xmlns:w14="http://schemas.microsoft.com/office/word/2010/wordml" xmlns:w15="http://schemas.microsoft.com/office/word/2012/wordml" xmlns:w16se="http://schemas.microsoft.com/office/word/2015/wordml/symex" xmlns:wpg="http://schemas.microsoft.com/office/word/2010/wordprocessingGroup" xmlns:wpi="http://schemas.microsoft.com/office/word/2010/wordprocessingInk" xmlns:wne="http://schemas.microsoft.com/office/word/2006/wordml" xmlns:wps="http://schemas.microsoft.com/office/word/2010/wordprocessingShape" mc:Ignorable="w14 w15 w16se wp14">
   <w:body>
     <w:p>
       <w:pPr>
@@ -50,23 +50,13 @@
           <w:szCs w:val="28"/>
         </w:rPr>
       </w:pPr>
-      <w:proofErr w:type="gramStart"/>
-      <w:r>
-        <w:rPr>
-          <w:rFonts w:ascii="Times New Roman" w:hAnsi="Times New Roman" w:cs="Times New Roman"/>
-          <w:sz w:val="28"/>
-          <w:szCs w:val="28"/>
-        </w:rPr>
-        <w:t>БЕЛОРУССКО-РОССИЙСКОГО</w:t>
-      </w:r>
-      <w:proofErr w:type="gramEnd"/>
-      <w:r>
-        <w:rPr>
-          <w:rFonts w:ascii="Times New Roman" w:hAnsi="Times New Roman" w:cs="Times New Roman"/>
-          <w:sz w:val="28"/>
-          <w:szCs w:val="28"/>
-        </w:rPr>
-        <w:t xml:space="preserve"> УНИВЕРСИТЕТ</w:t>
+      <w:r>
+        <w:rPr>
+          <w:rFonts w:ascii="Times New Roman" w:hAnsi="Times New Roman" w:cs="Times New Roman"/>
+          <w:sz w:val="28"/>
+          <w:szCs w:val="28"/>
+        </w:rPr>
+        <w:t>БЕЛОРУССКО-РОССИЙСКОГО УНИВЕРСИТЕТ</w:t>
       </w:r>
     </w:p>
     <w:p>
@@ -490,8 +480,38 @@
           <w:sz w:val="28"/>
           <w:szCs w:val="28"/>
         </w:rPr>
-        <w:t>……….</w:t>
-      </w:r>
+        <w:object w:dxaOrig="6945" w:dyaOrig="16140">
+          <v:shapetype id="_x0000_t75" coordsize="21600,21600" o:spt="75" o:preferrelative="t" path="m@4@5l@4@11@9@11@9@5xe" filled="f" stroked="f">
+            <v:stroke joinstyle="miter"/>
+            <v:formulas>
+              <v:f eqn="if lineDrawn pixelLineWidth 0"/>
+              <v:f eqn="sum @0 1 0"/>
+              <v:f eqn="sum 0 0 @1"/>
+              <v:f eqn="prod @2 1 2"/>
+              <v:f eqn="prod @3 21600 pixelWidth"/>
+              <v:f eqn="prod @3 21600 pixelHeight"/>
+              <v:f eqn="sum @0 0 1"/>
+              <v:f eqn="prod @6 1 2"/>
+              <v:f eqn="prod @7 21600 pixelWidth"/>
+              <v:f eqn="sum @8 21600 0"/>
+              <v:f eqn="prod @7 21600 pixelHeight"/>
+              <v:f eqn="sum @10 21600 0"/>
+            </v:formulas>
+            <v:path o:extrusionok="f" gradientshapeok="t" o:connecttype="rect"/>
+            <o:lock v:ext="edit" aspectratio="t"/>
+          </v:shapetype>
+          <v:shape id="_x0000_i1028" type="#_x0000_t75" style="width:324.75pt;height:753pt" o:ole="">
+            <v:imagedata r:id="rId4" o:title=""/>
+          </v:shape>
+          <o:OLEObject Type="Link" ProgID="Visio.Drawing.15" ShapeID="_x0000_i1028" DrawAspect="Content" r:id="rId5" UpdateMode="Always">
+            <o:LinkType>EnhancedMetaFile</o:LinkType>
+            <o:LockedField>false</o:LockedField>
+            <o:FieldCodes>\f 0</o:FieldCodes>
+          </o:OLEObject>
+        </w:object>
+      </w:r>
+      <w:bookmarkStart w:id="0" w:name="_GoBack"/>
+      <w:bookmarkEnd w:id="0"/>
     </w:p>
     <w:p>
       <w:pPr>
@@ -504,10 +524,7 @@
           <w:lang w:eastAsia="ru-RU"/>
         </w:rPr>
       </w:pPr>
-    </w:p>
-    <w:p>
-      <w:pPr>
-        <w:spacing w:line="240" w:lineRule="auto"/>
+      <w:r>
         <w:rPr>
           <w:rFonts w:ascii="Times New Roman" w:hAnsi="Times New Roman" w:cs="Times New Roman"/>
           <w:noProof/>
@@ -515,15 +532,7 @@
           <w:szCs w:val="28"/>
           <w:lang w:eastAsia="ru-RU"/>
         </w:rPr>
-      </w:pPr>
-      <w:r>
-        <w:rPr>
-          <w:rFonts w:ascii="Times New Roman" w:hAnsi="Times New Roman" w:cs="Times New Roman"/>
-          <w:noProof/>
-          <w:sz w:val="28"/>
-          <w:szCs w:val="28"/>
-          <w:lang w:eastAsia="ru-RU"/>
-        </w:rPr>
+        <w:lastRenderedPageBreak/>
         <w:t>Листинг кода программы:</w:t>
       </w:r>
     </w:p>
@@ -551,63 +560,6 @@
             <wp:extent cx="5940425" cy="4587240"/>
             <wp:effectExtent l="0" t="0" r="3175" b="3810"/>
             <wp:docPr id="2" name="Рисунок 2"/>
-            <wp:cNvGraphicFramePr>
-              <a:graphicFrameLocks xmlns:a="http://schemas.openxmlformats.org/drawingml/2006/main" noChangeAspect="1"/>
-            </wp:cNvGraphicFramePr>
-            <a:graphic xmlns:a="http://schemas.openxmlformats.org/drawingml/2006/main">
-              <a:graphicData uri="http://schemas.openxmlformats.org/drawingml/2006/picture">
-                <pic:pic xmlns:pic="http://schemas.openxmlformats.org/drawingml/2006/picture">
-                  <pic:nvPicPr>
-                    <pic:cNvPr id="0" name=""/>
-                    <pic:cNvPicPr/>
-                  </pic:nvPicPr>
-                  <pic:blipFill>
-                    <a:blip r:embed="rId5"/>
-                    <a:stretch>
-                      <a:fillRect/>
-                    </a:stretch>
-                  </pic:blipFill>
-                  <pic:spPr>
-                    <a:xfrm>
-                      <a:off x="0" y="0"/>
-                      <a:ext cx="5940425" cy="4587240"/>
-                    </a:xfrm>
-                    <a:prstGeom prst="rect">
-                      <a:avLst/>
-                    </a:prstGeom>
-                  </pic:spPr>
-                </pic:pic>
-              </a:graphicData>
-            </a:graphic>
-          </wp:inline>
-        </w:drawing>
-      </w:r>
-    </w:p>
-    <w:p>
-      <w:pPr>
-        <w:spacing w:line="240" w:lineRule="auto"/>
-        <w:rPr>
-          <w:rFonts w:ascii="Times New Roman" w:hAnsi="Times New Roman" w:cs="Times New Roman"/>
-          <w:noProof/>
-          <w:sz w:val="28"/>
-          <w:szCs w:val="28"/>
-          <w:lang w:val="en-US" w:eastAsia="ru-RU"/>
-        </w:rPr>
-      </w:pPr>
-      <w:r>
-        <w:rPr>
-          <w:rFonts w:ascii="Times New Roman" w:hAnsi="Times New Roman" w:cs="Times New Roman"/>
-          <w:noProof/>
-          <w:sz w:val="28"/>
-          <w:szCs w:val="28"/>
-          <w:lang w:eastAsia="ru-RU"/>
-        </w:rPr>
-        <w:lastRenderedPageBreak/>
-        <w:drawing>
-          <wp:inline distT="0" distB="0" distL="0" distR="0" wp14:anchorId="3E9DBA89" wp14:editId="4409F808">
-            <wp:extent cx="5172075" cy="2857500"/>
-            <wp:effectExtent l="0" t="0" r="9525" b="0"/>
-            <wp:docPr id="3" name="Рисунок 3"/>
             <wp:cNvGraphicFramePr>
               <a:graphicFrameLocks xmlns:a="http://schemas.openxmlformats.org/drawingml/2006/main" noChangeAspect="1"/>
             </wp:cNvGraphicFramePr>
@@ -627,7 +579,7 @@
                   <pic:spPr>
                     <a:xfrm>
                       <a:off x="0" y="0"/>
-                      <a:ext cx="5172075" cy="2857500"/>
+                      <a:ext cx="5940425" cy="4587240"/>
                     </a:xfrm>
                     <a:prstGeom prst="rect">
                       <a:avLst/>
@@ -659,12 +611,11 @@
           <w:szCs w:val="28"/>
           <w:lang w:eastAsia="ru-RU"/>
         </w:rPr>
-        <w:lastRenderedPageBreak/>
         <w:drawing>
-          <wp:inline distT="0" distB="0" distL="0" distR="0" wp14:anchorId="4D7D11B7" wp14:editId="521D65E8">
-            <wp:extent cx="5940425" cy="7947025"/>
-            <wp:effectExtent l="0" t="0" r="3175" b="0"/>
-            <wp:docPr id="1" name="Рисунок 1"/>
+          <wp:inline distT="0" distB="0" distL="0" distR="0" wp14:anchorId="3E9DBA89" wp14:editId="4409F808">
+            <wp:extent cx="5172075" cy="2857500"/>
+            <wp:effectExtent l="0" t="0" r="9525" b="0"/>
+            <wp:docPr id="3" name="Рисунок 3"/>
             <wp:cNvGraphicFramePr>
               <a:graphicFrameLocks xmlns:a="http://schemas.openxmlformats.org/drawingml/2006/main" noChangeAspect="1"/>
             </wp:cNvGraphicFramePr>
@@ -684,7 +635,7 @@
                   <pic:spPr>
                     <a:xfrm>
                       <a:off x="0" y="0"/>
-                      <a:ext cx="5940425" cy="7947025"/>
+                      <a:ext cx="5172075" cy="2857500"/>
                     </a:xfrm>
                     <a:prstGeom prst="rect">
                       <a:avLst/>
@@ -708,78 +659,20 @@
           <w:lang w:val="en-US" w:eastAsia="ru-RU"/>
         </w:rPr>
       </w:pPr>
-    </w:p>
-    <w:p>
-      <w:pPr>
-        <w:spacing w:line="240" w:lineRule="auto"/>
+      <w:r>
         <w:rPr>
           <w:rFonts w:ascii="Times New Roman" w:hAnsi="Times New Roman" w:cs="Times New Roman"/>
           <w:noProof/>
           <w:sz w:val="28"/>
           <w:szCs w:val="28"/>
-          <w:lang w:val="en-US" w:eastAsia="ru-RU"/>
-        </w:rPr>
-      </w:pPr>
-    </w:p>
-    <w:p>
-      <w:pPr>
-        <w:spacing w:line="240" w:lineRule="auto"/>
-        <w:rPr>
-          <w:rFonts w:ascii="Times New Roman" w:hAnsi="Times New Roman" w:cs="Times New Roman"/>
-          <w:noProof/>
-          <w:sz w:val="28"/>
-          <w:szCs w:val="28"/>
-          <w:lang w:val="en-US" w:eastAsia="ru-RU"/>
-        </w:rPr>
-      </w:pPr>
-    </w:p>
-    <w:p>
-      <w:pPr>
-        <w:spacing w:line="240" w:lineRule="auto"/>
-        <w:rPr>
-          <w:rFonts w:ascii="Times New Roman" w:hAnsi="Times New Roman" w:cs="Times New Roman"/>
-          <w:noProof/>
-          <w:sz w:val="28"/>
-          <w:szCs w:val="28"/>
           <w:lang w:eastAsia="ru-RU"/>
         </w:rPr>
-      </w:pPr>
-      <w:r>
-        <w:rPr>
-          <w:rFonts w:ascii="Times New Roman" w:hAnsi="Times New Roman" w:cs="Times New Roman"/>
-          <w:noProof/>
-          <w:sz w:val="28"/>
-          <w:szCs w:val="28"/>
-          <w:lang w:eastAsia="ru-RU"/>
-        </w:rPr>
         <w:lastRenderedPageBreak/>
-        <w:t>Результат работы программы:</w:t>
-      </w:r>
-    </w:p>
-    <w:p>
-      <w:pPr>
-        <w:spacing w:line="240" w:lineRule="auto"/>
-        <w:rPr>
-          <w:rFonts w:ascii="Times New Roman" w:hAnsi="Times New Roman" w:cs="Times New Roman"/>
-          <w:noProof/>
-          <w:sz w:val="28"/>
-          <w:szCs w:val="28"/>
-          <w:lang w:eastAsia="ru-RU"/>
-        </w:rPr>
-      </w:pPr>
-      <w:r>
-        <w:rPr>
-          <w:rFonts w:ascii="Times New Roman" w:hAnsi="Times New Roman" w:cs="Times New Roman"/>
-          <w:noProof/>
-          <w:sz w:val="28"/>
-          <w:szCs w:val="28"/>
-          <w:lang w:eastAsia="ru-RU"/>
-        </w:rPr>
         <w:drawing>
-          <wp:inline distT="0" distB="0" distL="0" distR="0" wp14:anchorId="4CDB599C" wp14:editId="160997D5">
-            <wp:extent cx="5172075" cy="5048250"/>
-            <wp:effectExtent l="0" t="0" r="9525" b="0"/>
-            <wp:docPr id="7" name="Рисунок 7"/>
+          <wp:inline distT="0" distB="0" distL="0" distR="0" wp14:anchorId="4D7D11B7" wp14:editId="521D65E8">
+            <wp:extent cx="5940425" cy="7947025"/>
+            <wp:effectExtent l="0" t="0" r="3175" b="0"/>
+            <wp:docPr id="1" name="Рисунок 1"/>
             <wp:cNvGraphicFramePr>
               <a:graphicFrameLocks xmlns:a="http://schemas.openxmlformats.org/drawingml/2006/main" noChangeAspect="1"/>
             </wp:cNvGraphicFramePr>
@@ -799,7 +692,7 @@
                   <pic:spPr>
                     <a:xfrm>
                       <a:off x="0" y="0"/>
-                      <a:ext cx="5172075" cy="5048250"/>
+                      <a:ext cx="5940425" cy="7947025"/>
                     </a:xfrm>
                     <a:prstGeom prst="rect">
                       <a:avLst/>
@@ -817,6 +710,118 @@
         <w:spacing w:line="240" w:lineRule="auto"/>
         <w:rPr>
           <w:rFonts w:ascii="Times New Roman" w:hAnsi="Times New Roman" w:cs="Times New Roman"/>
+          <w:noProof/>
+          <w:sz w:val="28"/>
+          <w:szCs w:val="28"/>
+          <w:lang w:val="en-US" w:eastAsia="ru-RU"/>
+        </w:rPr>
+      </w:pPr>
+    </w:p>
+    <w:p>
+      <w:pPr>
+        <w:spacing w:line="240" w:lineRule="auto"/>
+        <w:rPr>
+          <w:rFonts w:ascii="Times New Roman" w:hAnsi="Times New Roman" w:cs="Times New Roman"/>
+          <w:noProof/>
+          <w:sz w:val="28"/>
+          <w:szCs w:val="28"/>
+          <w:lang w:val="en-US" w:eastAsia="ru-RU"/>
+        </w:rPr>
+      </w:pPr>
+    </w:p>
+    <w:p>
+      <w:pPr>
+        <w:spacing w:line="240" w:lineRule="auto"/>
+        <w:rPr>
+          <w:rFonts w:ascii="Times New Roman" w:hAnsi="Times New Roman" w:cs="Times New Roman"/>
+          <w:noProof/>
+          <w:sz w:val="28"/>
+          <w:szCs w:val="28"/>
+          <w:lang w:val="en-US" w:eastAsia="ru-RU"/>
+        </w:rPr>
+      </w:pPr>
+    </w:p>
+    <w:p>
+      <w:pPr>
+        <w:spacing w:line="240" w:lineRule="auto"/>
+        <w:rPr>
+          <w:rFonts w:ascii="Times New Roman" w:hAnsi="Times New Roman" w:cs="Times New Roman"/>
+          <w:noProof/>
+          <w:sz w:val="28"/>
+          <w:szCs w:val="28"/>
+          <w:lang w:eastAsia="ru-RU"/>
+        </w:rPr>
+      </w:pPr>
+      <w:r>
+        <w:rPr>
+          <w:rFonts w:ascii="Times New Roman" w:hAnsi="Times New Roman" w:cs="Times New Roman"/>
+          <w:noProof/>
+          <w:sz w:val="28"/>
+          <w:szCs w:val="28"/>
+          <w:lang w:eastAsia="ru-RU"/>
+        </w:rPr>
+        <w:lastRenderedPageBreak/>
+        <w:t>Результат работы программы:</w:t>
+      </w:r>
+    </w:p>
+    <w:p>
+      <w:pPr>
+        <w:spacing w:line="240" w:lineRule="auto"/>
+        <w:rPr>
+          <w:rFonts w:ascii="Times New Roman" w:hAnsi="Times New Roman" w:cs="Times New Roman"/>
+          <w:noProof/>
+          <w:sz w:val="28"/>
+          <w:szCs w:val="28"/>
+          <w:lang w:val="en-US" w:eastAsia="ru-RU"/>
+        </w:rPr>
+      </w:pPr>
+      <w:r>
+        <w:rPr>
+          <w:noProof/>
+          <w:lang w:eastAsia="ru-RU"/>
+        </w:rPr>
+        <w:drawing>
+          <wp:inline distT="0" distB="0" distL="0" distR="0" wp14:anchorId="4C03E6DC" wp14:editId="79BE6606">
+            <wp:extent cx="5105400" cy="5648325"/>
+            <wp:effectExtent l="0" t="0" r="0" b="9525"/>
+            <wp:docPr id="4" name="Рисунок 4"/>
+            <wp:cNvGraphicFramePr>
+              <a:graphicFrameLocks xmlns:a="http://schemas.openxmlformats.org/drawingml/2006/main" noChangeAspect="1"/>
+            </wp:cNvGraphicFramePr>
+            <a:graphic xmlns:a="http://schemas.openxmlformats.org/drawingml/2006/main">
+              <a:graphicData uri="http://schemas.openxmlformats.org/drawingml/2006/picture">
+                <pic:pic xmlns:pic="http://schemas.openxmlformats.org/drawingml/2006/picture">
+                  <pic:nvPicPr>
+                    <pic:cNvPr id="1" name=""/>
+                    <pic:cNvPicPr/>
+                  </pic:nvPicPr>
+                  <pic:blipFill>
+                    <a:blip r:embed="rId9"/>
+                    <a:stretch>
+                      <a:fillRect/>
+                    </a:stretch>
+                  </pic:blipFill>
+                  <pic:spPr>
+                    <a:xfrm>
+                      <a:off x="0" y="0"/>
+                      <a:ext cx="5105400" cy="5648325"/>
+                    </a:xfrm>
+                    <a:prstGeom prst="rect">
+                      <a:avLst/>
+                    </a:prstGeom>
+                  </pic:spPr>
+                </pic:pic>
+              </a:graphicData>
+            </a:graphic>
+          </wp:inline>
+        </w:drawing>
+      </w:r>
+    </w:p>
+    <w:p>
+      <w:pPr>
+        <w:spacing w:line="240" w:lineRule="auto"/>
+        <w:rPr>
+          <w:rFonts w:ascii="Times New Roman" w:hAnsi="Times New Roman" w:cs="Times New Roman"/>
           <w:sz w:val="28"/>
           <w:szCs w:val="28"/>
         </w:rPr>
@@ -864,7 +869,7 @@
           <w:sz w:val="28"/>
           <w:szCs w:val="28"/>
         </w:rPr>
-        <w:t>Растр-это матрица ячее</w:t>
+        <w:t xml:space="preserve">Растр-это матрица ячеек(пикселей), </w:t>
       </w:r>
       <w:proofErr w:type="gramStart"/>
       <w:r>
@@ -873,7 +878,7 @@
           <w:sz w:val="28"/>
           <w:szCs w:val="28"/>
         </w:rPr>
-        <w:t>к(</w:t>
+        <w:t>каждый пиксель</w:t>
       </w:r>
       <w:proofErr w:type="gramEnd"/>
       <w:r>
@@ -882,7 +887,7 @@
           <w:sz w:val="28"/>
           <w:szCs w:val="28"/>
         </w:rPr>
-        <w:t>пикселей), каждый пиксель который может иметь свой цвет. Совокупность пикселей различного цвета образует изображение.</w:t>
+        <w:t xml:space="preserve"> который может иметь свой цвет. Совокупность пикселей различного цвета образует изображение.</w:t>
       </w:r>
     </w:p>
     <w:p>
@@ -913,14 +918,6 @@
           <w:szCs w:val="28"/>
         </w:rPr>
       </w:pPr>
-      <w:r>
-        <w:rPr>
-          <w:rFonts w:ascii="Times New Roman" w:hAnsi="Times New Roman" w:cs="Times New Roman"/>
-          <w:sz w:val="28"/>
-          <w:szCs w:val="28"/>
-        </w:rPr>
-        <w:t>А</w:t>
-      </w:r>
       <w:proofErr w:type="gramStart"/>
       <w:r>
         <w:rPr>
@@ -928,7 +925,7 @@
           <w:sz w:val="28"/>
           <w:szCs w:val="28"/>
         </w:rPr>
-        <w:t>)Р</w:t>
+        <w:t>А)Размер</w:t>
       </w:r>
       <w:proofErr w:type="gramEnd"/>
       <w:r>
@@ -937,7 +934,7 @@
           <w:sz w:val="28"/>
           <w:szCs w:val="28"/>
         </w:rPr>
-        <w:t>азмер растра</w:t>
+        <w:t xml:space="preserve"> растра</w:t>
       </w:r>
     </w:p>
     <w:p>
@@ -950,14 +947,6 @@
           <w:szCs w:val="28"/>
         </w:rPr>
       </w:pPr>
-      <w:r>
-        <w:rPr>
-          <w:rFonts w:ascii="Times New Roman" w:hAnsi="Times New Roman" w:cs="Times New Roman"/>
-          <w:sz w:val="28"/>
-          <w:szCs w:val="28"/>
-        </w:rPr>
-        <w:t>Б</w:t>
-      </w:r>
       <w:proofErr w:type="gramStart"/>
       <w:r>
         <w:rPr>
@@ -965,7 +954,7 @@
           <w:sz w:val="28"/>
           <w:szCs w:val="28"/>
         </w:rPr>
-        <w:t>)Ф</w:t>
+        <w:t>Б)Форма</w:t>
       </w:r>
       <w:proofErr w:type="gramEnd"/>
       <w:r>
@@ -974,7 +963,7 @@
           <w:sz w:val="28"/>
           <w:szCs w:val="28"/>
         </w:rPr>
-        <w:t>орма пикселей</w:t>
+        <w:t xml:space="preserve"> пикселей</w:t>
       </w:r>
     </w:p>
     <w:p>
@@ -987,14 +976,6 @@
           <w:szCs w:val="28"/>
         </w:rPr>
       </w:pPr>
-      <w:r>
-        <w:rPr>
-          <w:rFonts w:ascii="Times New Roman" w:hAnsi="Times New Roman" w:cs="Times New Roman"/>
-          <w:sz w:val="28"/>
-          <w:szCs w:val="28"/>
-        </w:rPr>
-        <w:t>В</w:t>
-      </w:r>
       <w:proofErr w:type="gramStart"/>
       <w:r>
         <w:rPr>
@@ -1002,7 +983,7 @@
           <w:sz w:val="28"/>
           <w:szCs w:val="28"/>
         </w:rPr>
-        <w:t>)К</w:t>
+        <w:t>В)Количество</w:t>
       </w:r>
       <w:proofErr w:type="gramEnd"/>
       <w:r>
@@ -1011,7 +992,7 @@
           <w:sz w:val="28"/>
           <w:szCs w:val="28"/>
         </w:rPr>
-        <w:t>оличество цветов</w:t>
+        <w:t xml:space="preserve"> цветов</w:t>
       </w:r>
     </w:p>
     <w:p>
@@ -1024,14 +1005,6 @@
           <w:szCs w:val="28"/>
         </w:rPr>
       </w:pPr>
-      <w:r>
-        <w:rPr>
-          <w:rFonts w:ascii="Times New Roman" w:hAnsi="Times New Roman" w:cs="Times New Roman"/>
-          <w:sz w:val="28"/>
-          <w:szCs w:val="28"/>
-        </w:rPr>
-        <w:t>Г</w:t>
-      </w:r>
       <w:proofErr w:type="gramStart"/>
       <w:r>
         <w:rPr>
@@ -1039,7 +1012,7 @@
           <w:sz w:val="28"/>
           <w:szCs w:val="28"/>
         </w:rPr>
-        <w:t>)П</w:t>
+        <w:t>Г)Полутоновые</w:t>
       </w:r>
       <w:proofErr w:type="gramEnd"/>
       <w:r>
@@ -1048,7 +1021,7 @@
           <w:sz w:val="28"/>
           <w:szCs w:val="28"/>
         </w:rPr>
-        <w:t>олутоновые изображения</w:t>
+        <w:t xml:space="preserve"> изображения</w:t>
       </w:r>
     </w:p>
     <w:p>
@@ -1061,14 +1034,6 @@
           <w:szCs w:val="28"/>
         </w:rPr>
       </w:pPr>
-      <w:r>
-        <w:rPr>
-          <w:rFonts w:ascii="Times New Roman" w:hAnsi="Times New Roman" w:cs="Times New Roman"/>
-          <w:sz w:val="28"/>
-          <w:szCs w:val="28"/>
-        </w:rPr>
-        <w:t>Д</w:t>
-      </w:r>
       <w:proofErr w:type="gramStart"/>
       <w:r>
         <w:rPr>
@@ -1076,7 +1041,8 @@
           <w:sz w:val="28"/>
           <w:szCs w:val="28"/>
         </w:rPr>
-        <w:t>)Ц</w:t>
+        <w:lastRenderedPageBreak/>
+        <w:t>Д)Цветные</w:t>
       </w:r>
       <w:proofErr w:type="gramEnd"/>
       <w:r>
@@ -1085,7 +1051,7 @@
           <w:sz w:val="28"/>
           <w:szCs w:val="28"/>
         </w:rPr>
-        <w:t>ветные изображения</w:t>
+        <w:t xml:space="preserve"> изображения</w:t>
       </w:r>
     </w:p>
     <w:p>
@@ -1098,14 +1064,6 @@
           <w:szCs w:val="28"/>
         </w:rPr>
       </w:pPr>
-      <w:r>
-        <w:rPr>
-          <w:rFonts w:ascii="Times New Roman" w:hAnsi="Times New Roman" w:cs="Times New Roman"/>
-          <w:sz w:val="28"/>
-          <w:szCs w:val="28"/>
-        </w:rPr>
-        <w:t>Е</w:t>
-      </w:r>
       <w:proofErr w:type="gramStart"/>
       <w:r>
         <w:rPr>
@@ -1113,33 +1071,24 @@
           <w:sz w:val="28"/>
           <w:szCs w:val="28"/>
         </w:rPr>
-        <w:t>)Р</w:t>
+        <w:t>Е)Разрешение</w:t>
       </w:r>
       <w:proofErr w:type="gramEnd"/>
-      <w:r>
-        <w:rPr>
-          <w:rFonts w:ascii="Times New Roman" w:hAnsi="Times New Roman" w:cs="Times New Roman"/>
-          <w:sz w:val="28"/>
-          <w:szCs w:val="28"/>
-        </w:rPr>
-        <w:t>азрешение</w:t>
-      </w:r>
-    </w:p>
-    <w:p>
-      <w:pPr>
-        <w:rPr>
-          <w:rFonts w:ascii="Times New Roman" w:hAnsi="Times New Roman" w:cs="Times New Roman"/>
-          <w:sz w:val="28"/>
-          <w:szCs w:val="28"/>
-        </w:rPr>
-      </w:pPr>
-      <w:r>
-        <w:rPr>
-          <w:rFonts w:ascii="Times New Roman" w:hAnsi="Times New Roman" w:cs="Times New Roman"/>
-          <w:sz w:val="28"/>
-          <w:szCs w:val="28"/>
-        </w:rPr>
-        <w:lastRenderedPageBreak/>
+    </w:p>
+    <w:p>
+      <w:pPr>
+        <w:rPr>
+          <w:rFonts w:ascii="Times New Roman" w:hAnsi="Times New Roman" w:cs="Times New Roman"/>
+          <w:sz w:val="28"/>
+          <w:szCs w:val="28"/>
+        </w:rPr>
+      </w:pPr>
+      <w:r>
+        <w:rPr>
+          <w:rFonts w:ascii="Times New Roman" w:hAnsi="Times New Roman" w:cs="Times New Roman"/>
+          <w:sz w:val="28"/>
+          <w:szCs w:val="28"/>
+        </w:rPr>
         <w:t>3. Оценка разрешающей способности растра</w:t>
       </w:r>
     </w:p>
@@ -1231,7 +1180,25 @@
           <w:sz w:val="28"/>
           <w:szCs w:val="28"/>
         </w:rPr>
-        <w:t xml:space="preserve">. В современных дисплеях минимальный размер пикселов (пятна) примерно 0,25 мм, что дает 100 </w:t>
+        <w:t xml:space="preserve">. В современных дисплеях минимальный размер пикселов (пятна) примерно 0,25 мм, что </w:t>
+      </w:r>
+      <w:proofErr w:type="spellStart"/>
+      <w:r>
+        <w:rPr>
+          <w:color w:val="000000"/>
+          <w:sz w:val="28"/>
+          <w:szCs w:val="28"/>
+        </w:rPr>
+        <w:t>дает</w:t>
+      </w:r>
+      <w:proofErr w:type="spellEnd"/>
+      <w:r>
+        <w:rPr>
+          <w:color w:val="000000"/>
+          <w:sz w:val="28"/>
+          <w:szCs w:val="28"/>
+        </w:rPr>
+        <w:t xml:space="preserve"> 100 </w:t>
       </w:r>
       <w:proofErr w:type="spellStart"/>
       <w:r>
@@ -1430,290 +1397,183 @@
           <w:sz w:val="28"/>
           <w:szCs w:val="28"/>
         </w:rPr>
-        <w:t>Соотношение коэффициентов r, g и b Максвелл наглядно показал с помощью треугольника, впоследствии названного его именем. Треугольник Максвелла является равносторонним, в его вершинах располагаются основные цвета – R, G и</w:t>
+        <w:t>Соотношение коэффициентов r, g и b Максвелл наглядно показал с помощью треугольника, впоследствии названного его именем. Треугольник Максвелла является равносторонним, в его вершинах располагаются основные цвета – R, G и В (рисунок 1.2). Из заданной точки проводятся линии, перпендикулярные сторонам треугольника. Длина каждой линии и показывает соответствующую величину коэффициента г, g или b. Одинаковые значения r = g = b имеют место в центре треугольника и соответствуют белому цвету. Следует также отметить, что некоторый цвет может изображаться как внутренней точкой такого треугольника, так и точкой, лежащей за его пределами. В последнем случае это соответствует отрицательному значению соответствующего цветового коэффициента. Сумма коэффициентов равна высоте треугольника, а при высоте, - равной единице, r + g + b = 1.</w:t>
+      </w:r>
+    </w:p>
+    <w:p>
+      <w:pPr>
+        <w:pStyle w:val="a5"/>
+        <w:rPr>
+          <w:color w:val="000000"/>
+          <w:sz w:val="28"/>
+          <w:szCs w:val="28"/>
+        </w:rPr>
+      </w:pPr>
+      <w:r>
+        <w:rPr>
+          <w:color w:val="000000"/>
+          <w:sz w:val="28"/>
+          <w:szCs w:val="28"/>
+        </w:rPr>
+        <w:lastRenderedPageBreak/>
+        <w:t xml:space="preserve">В качестве основных цветов Максвелл использовал излучения с такими длинами волн – 630, 528 и 457 </w:t>
+      </w:r>
+      <w:proofErr w:type="spellStart"/>
+      <w:r>
+        <w:rPr>
+          <w:color w:val="000000"/>
+          <w:sz w:val="28"/>
+          <w:szCs w:val="28"/>
+        </w:rPr>
+        <w:t>нм</w:t>
+      </w:r>
+      <w:proofErr w:type="spellEnd"/>
+      <w:r>
+        <w:rPr>
+          <w:color w:val="000000"/>
+          <w:sz w:val="28"/>
+          <w:szCs w:val="28"/>
+        </w:rPr>
+        <w:t>.</w:t>
+      </w:r>
+    </w:p>
+    <w:p>
+      <w:pPr>
+        <w:pStyle w:val="a5"/>
+        <w:rPr>
+          <w:color w:val="000000"/>
+          <w:sz w:val="28"/>
+          <w:szCs w:val="28"/>
+        </w:rPr>
+      </w:pPr>
+      <w:r>
+        <w:rPr>
+          <w:color w:val="000000"/>
+          <w:sz w:val="28"/>
+          <w:szCs w:val="28"/>
+        </w:rPr>
+        <w:t xml:space="preserve">К настоящему времени система RGB является официальным стандартом. Решением Международной Комиссии по Освещению – МКО в 1931 году были стандартизованы основные цвета, которые было рекомендовано использовать в качестве R, G и В. Это монохроматические цвета светового излучения с длинами волн соответственно: R – 700 </w:t>
+      </w:r>
+      <w:proofErr w:type="spellStart"/>
+      <w:r>
+        <w:rPr>
+          <w:color w:val="000000"/>
+          <w:sz w:val="28"/>
+          <w:szCs w:val="28"/>
+        </w:rPr>
+        <w:t>нм</w:t>
+      </w:r>
+      <w:proofErr w:type="spellEnd"/>
+      <w:r>
+        <w:rPr>
+          <w:color w:val="000000"/>
+          <w:sz w:val="28"/>
+          <w:szCs w:val="28"/>
+        </w:rPr>
+        <w:t xml:space="preserve">; G – 546.1 </w:t>
+      </w:r>
+      <w:proofErr w:type="spellStart"/>
+      <w:r>
+        <w:rPr>
+          <w:color w:val="000000"/>
+          <w:sz w:val="28"/>
+          <w:szCs w:val="28"/>
+        </w:rPr>
+        <w:t>нм</w:t>
+      </w:r>
+      <w:proofErr w:type="spellEnd"/>
+      <w:r>
+        <w:rPr>
+          <w:color w:val="000000"/>
+          <w:sz w:val="28"/>
+          <w:szCs w:val="28"/>
+        </w:rPr>
+        <w:t xml:space="preserve">; В – 435.8 </w:t>
+      </w:r>
+      <w:proofErr w:type="spellStart"/>
+      <w:r>
+        <w:rPr>
+          <w:color w:val="000000"/>
+          <w:sz w:val="28"/>
+          <w:szCs w:val="28"/>
+        </w:rPr>
+        <w:t>нм</w:t>
+      </w:r>
+      <w:proofErr w:type="spellEnd"/>
+      <w:r>
+        <w:rPr>
+          <w:color w:val="000000"/>
+          <w:sz w:val="28"/>
+          <w:szCs w:val="28"/>
+        </w:rPr>
+        <w:t>.</w:t>
+      </w:r>
+    </w:p>
+    <w:p>
+      <w:pPr>
+        <w:spacing w:line="240" w:lineRule="auto"/>
+        <w:rPr>
+          <w:rFonts w:ascii="Times New Roman" w:hAnsi="Times New Roman" w:cs="Times New Roman"/>
+          <w:sz w:val="28"/>
+          <w:szCs w:val="28"/>
+        </w:rPr>
+      </w:pPr>
+      <w:r>
+        <w:rPr>
+          <w:rFonts w:ascii="Times New Roman" w:hAnsi="Times New Roman" w:cs="Times New Roman"/>
+          <w:sz w:val="28"/>
+          <w:szCs w:val="28"/>
+        </w:rPr>
+        <w:t xml:space="preserve">6. Трехмерные координаты </w:t>
+      </w:r>
+      <w:r>
+        <w:rPr>
+          <w:rFonts w:ascii="Times New Roman" w:hAnsi="Times New Roman" w:cs="Times New Roman"/>
+          <w:sz w:val="28"/>
+          <w:szCs w:val="28"/>
+          <w:lang w:val="en-US"/>
+        </w:rPr>
+        <w:t>RGB</w:t>
+      </w:r>
+    </w:p>
+    <w:p>
+      <w:pPr>
+        <w:spacing w:line="240" w:lineRule="auto"/>
+        <w:ind w:firstLine="708"/>
+        <w:rPr>
+          <w:rFonts w:ascii="Times New Roman" w:hAnsi="Times New Roman" w:cs="Times New Roman"/>
+          <w:sz w:val="28"/>
+          <w:szCs w:val="28"/>
+        </w:rPr>
+      </w:pPr>
+      <w:r>
+        <w:rPr>
+          <w:rFonts w:ascii="Times New Roman" w:hAnsi="Times New Roman" w:cs="Times New Roman"/>
+          <w:color w:val="000000"/>
+          <w:sz w:val="28"/>
+          <w:szCs w:val="28"/>
+        </w:rPr>
+        <w:t xml:space="preserve">Цвет, создаваемый смешиванием трех основных компонент, можно представить вектором в трехмерной системе координат R, G и В, изображенной на рис. 3 Черному цвету соответствует центр координат – точка (О, </w:t>
       </w:r>
       <w:proofErr w:type="gramStart"/>
       <w:r>
         <w:rPr>
-          <w:color w:val="000000"/>
-          <w:sz w:val="28"/>
-          <w:szCs w:val="28"/>
-        </w:rPr>
-        <w:t xml:space="preserve"> В</w:t>
+          <w:rFonts w:ascii="Times New Roman" w:hAnsi="Times New Roman" w:cs="Times New Roman"/>
+          <w:color w:val="000000"/>
+          <w:sz w:val="28"/>
+          <w:szCs w:val="28"/>
+        </w:rPr>
+        <w:t>О</w:t>
       </w:r>
       <w:proofErr w:type="gramEnd"/>
       <w:r>
         <w:rPr>
-          <w:color w:val="000000"/>
-          <w:sz w:val="28"/>
-          <w:szCs w:val="28"/>
-        </w:rPr>
-        <w:t xml:space="preserve"> (рисунок 1.2). Из заданной точки проводятся линии, перпендикулярные сторонам треугольника. Длина каждой линии и показывает соответствующую величину коэффициента </w:t>
-      </w:r>
-      <w:proofErr w:type="gramStart"/>
-      <w:r>
-        <w:rPr>
-          <w:color w:val="000000"/>
-          <w:sz w:val="28"/>
-          <w:szCs w:val="28"/>
-        </w:rPr>
-        <w:t>г</w:t>
-      </w:r>
-      <w:proofErr w:type="gramEnd"/>
-      <w:r>
-        <w:rPr>
-          <w:color w:val="000000"/>
-          <w:sz w:val="28"/>
-          <w:szCs w:val="28"/>
-        </w:rPr>
-        <w:t>, g или b. Одинаковые значения r = g = b имеют место в центре треугольника и соответствуют белому цвету. Следует также отметить, что некоторый цвет может изображаться как внутренней точкой такого треугольника, так и точкой, лежащей за его пределами. В последнем случае это соответствует отрицательному значению соответствующего цветового коэффициента. Сумма коэффициентов равна высоте треугольника, а при высоте, - равной единице, r + g + b = 1.</w:t>
-      </w:r>
-    </w:p>
-    <w:p>
-      <w:pPr>
-        <w:pStyle w:val="a5"/>
-        <w:rPr>
-          <w:color w:val="000000"/>
-          <w:sz w:val="28"/>
-          <w:szCs w:val="28"/>
-        </w:rPr>
-      </w:pPr>
-      <w:r>
-        <w:rPr>
-          <w:color w:val="000000"/>
-          <w:sz w:val="28"/>
-          <w:szCs w:val="28"/>
-        </w:rPr>
-        <w:t xml:space="preserve">В качестве основных цветов Максвелл использовал излучения с такими длинами волн – 630, 528 и 457 </w:t>
-      </w:r>
-      <w:proofErr w:type="spellStart"/>
-      <w:r>
-        <w:rPr>
-          <w:color w:val="000000"/>
-          <w:sz w:val="28"/>
-          <w:szCs w:val="28"/>
-        </w:rPr>
-        <w:t>нм</w:t>
-      </w:r>
-      <w:proofErr w:type="spellEnd"/>
-      <w:r>
-        <w:rPr>
-          <w:color w:val="000000"/>
-          <w:sz w:val="28"/>
-          <w:szCs w:val="28"/>
-        </w:rPr>
-        <w:t>.</w:t>
-      </w:r>
-    </w:p>
-    <w:p>
-      <w:pPr>
-        <w:pStyle w:val="a5"/>
-        <w:rPr>
-          <w:color w:val="000000"/>
-          <w:sz w:val="28"/>
-          <w:szCs w:val="28"/>
-        </w:rPr>
-      </w:pPr>
-      <w:r>
-        <w:rPr>
-          <w:color w:val="000000"/>
-          <w:sz w:val="28"/>
-          <w:szCs w:val="28"/>
-        </w:rPr>
-        <w:lastRenderedPageBreak/>
-        <w:t xml:space="preserve">К настоящему времени система RGB является официальным стандартом. Решением Международной Комиссии по Освещению – МКО в 1931 году были стандартизованы основные цвета, которые было рекомендовано использовать в качестве R, G и В. Это монохроматические цвета светового излучения с длинами волн соответственно: R – 700 </w:t>
-      </w:r>
-      <w:proofErr w:type="spellStart"/>
-      <w:r>
-        <w:rPr>
-          <w:color w:val="000000"/>
-          <w:sz w:val="28"/>
-          <w:szCs w:val="28"/>
-        </w:rPr>
-        <w:t>нм</w:t>
-      </w:r>
-      <w:proofErr w:type="spellEnd"/>
-      <w:r>
-        <w:rPr>
-          <w:color w:val="000000"/>
-          <w:sz w:val="28"/>
-          <w:szCs w:val="28"/>
-        </w:rPr>
-        <w:t xml:space="preserve">; G – 546.1 </w:t>
-      </w:r>
-      <w:proofErr w:type="spellStart"/>
-      <w:r>
-        <w:rPr>
-          <w:color w:val="000000"/>
-          <w:sz w:val="28"/>
-          <w:szCs w:val="28"/>
-        </w:rPr>
-        <w:t>нм</w:t>
-      </w:r>
-      <w:proofErr w:type="spellEnd"/>
-      <w:r>
-        <w:rPr>
-          <w:color w:val="000000"/>
-          <w:sz w:val="28"/>
-          <w:szCs w:val="28"/>
-        </w:rPr>
-        <w:t xml:space="preserve">; В – 435.8 </w:t>
-      </w:r>
-      <w:proofErr w:type="spellStart"/>
-      <w:r>
-        <w:rPr>
-          <w:color w:val="000000"/>
-          <w:sz w:val="28"/>
-          <w:szCs w:val="28"/>
-        </w:rPr>
-        <w:t>нм</w:t>
-      </w:r>
-      <w:proofErr w:type="spellEnd"/>
-      <w:r>
-        <w:rPr>
-          <w:color w:val="000000"/>
-          <w:sz w:val="28"/>
-          <w:szCs w:val="28"/>
-        </w:rPr>
-        <w:t>.</w:t>
-      </w:r>
-    </w:p>
-    <w:p>
-      <w:pPr>
-        <w:spacing w:line="240" w:lineRule="auto"/>
-        <w:rPr>
-          <w:rFonts w:ascii="Times New Roman" w:hAnsi="Times New Roman" w:cs="Times New Roman"/>
-          <w:sz w:val="28"/>
-          <w:szCs w:val="28"/>
-        </w:rPr>
-      </w:pPr>
-      <w:r>
-        <w:rPr>
-          <w:rFonts w:ascii="Times New Roman" w:hAnsi="Times New Roman" w:cs="Times New Roman"/>
-          <w:sz w:val="28"/>
-          <w:szCs w:val="28"/>
-        </w:rPr>
-        <w:t xml:space="preserve">6. Трехмерные координаты </w:t>
-      </w:r>
-      <w:r>
-        <w:rPr>
-          <w:rFonts w:ascii="Times New Roman" w:hAnsi="Times New Roman" w:cs="Times New Roman"/>
-          <w:sz w:val="28"/>
-          <w:szCs w:val="28"/>
-          <w:lang w:val="en-US"/>
-        </w:rPr>
-        <w:t>RGB</w:t>
-      </w:r>
-    </w:p>
-    <w:p>
-      <w:pPr>
-        <w:spacing w:line="240" w:lineRule="auto"/>
-        <w:ind w:firstLine="708"/>
-        <w:rPr>
-          <w:rFonts w:ascii="Times New Roman" w:hAnsi="Times New Roman" w:cs="Times New Roman"/>
-          <w:sz w:val="28"/>
-          <w:szCs w:val="28"/>
-        </w:rPr>
-      </w:pPr>
-      <w:r>
-        <w:rPr>
-          <w:rFonts w:ascii="Times New Roman" w:hAnsi="Times New Roman" w:cs="Times New Roman"/>
-          <w:color w:val="000000"/>
-          <w:sz w:val="28"/>
-          <w:szCs w:val="28"/>
-        </w:rPr>
-        <w:t>Цвет, создаваемый смешиванием трех основных компонент, можно представить вектором в трехмерной системе координат R, G и</w:t>
-      </w:r>
-      <w:proofErr w:type="gramStart"/>
-      <w:r>
-        <w:rPr>
-          <w:rFonts w:ascii="Times New Roman" w:hAnsi="Times New Roman" w:cs="Times New Roman"/>
-          <w:color w:val="000000"/>
-          <w:sz w:val="28"/>
-          <w:szCs w:val="28"/>
-        </w:rPr>
-        <w:t xml:space="preserve"> В</w:t>
-      </w:r>
-      <w:proofErr w:type="gramEnd"/>
-      <w:r>
-        <w:rPr>
-          <w:rFonts w:ascii="Times New Roman" w:hAnsi="Times New Roman" w:cs="Times New Roman"/>
-          <w:color w:val="000000"/>
-          <w:sz w:val="28"/>
-          <w:szCs w:val="28"/>
-        </w:rPr>
-        <w:t xml:space="preserve">, изображенной на рис. 3 Черному цвету соответствует центр координат – точка (О, О, О). Белый цвет выражается максимальным значением компонент. Пусть это максимальное значение вдоль каждой оси равно единице. Тогда белый цвет – это вектор (1, 1, 1). Точки, лежащие на диагонали куба </w:t>
-      </w:r>
-      <w:proofErr w:type="gramStart"/>
-      <w:r>
-        <w:rPr>
-          <w:rFonts w:ascii="Times New Roman" w:hAnsi="Times New Roman" w:cs="Times New Roman"/>
-          <w:color w:val="000000"/>
-          <w:sz w:val="28"/>
-          <w:szCs w:val="28"/>
-        </w:rPr>
-        <w:t>от</w:t>
-      </w:r>
-      <w:proofErr w:type="gramEnd"/>
-      <w:r>
-        <w:rPr>
-          <w:rFonts w:ascii="Times New Roman" w:hAnsi="Times New Roman" w:cs="Times New Roman"/>
-          <w:color w:val="000000"/>
-          <w:sz w:val="28"/>
-          <w:szCs w:val="28"/>
-        </w:rPr>
-        <w:t xml:space="preserve"> черного к белому, соответствуют равным значениям: R = G</w:t>
-      </w:r>
-      <w:proofErr w:type="gramStart"/>
-      <w:r>
-        <w:rPr>
-          <w:rFonts w:ascii="Times New Roman" w:hAnsi="Times New Roman" w:cs="Times New Roman"/>
-          <w:color w:val="000000"/>
-          <w:sz w:val="28"/>
-          <w:szCs w:val="28"/>
-        </w:rPr>
-        <w:t xml:space="preserve"> = В</w:t>
-      </w:r>
-      <w:proofErr w:type="gramEnd"/>
-      <w:r>
-        <w:rPr>
-          <w:rFonts w:ascii="Times New Roman" w:hAnsi="Times New Roman" w:cs="Times New Roman"/>
-          <w:color w:val="000000"/>
-          <w:sz w:val="28"/>
-          <w:szCs w:val="28"/>
-        </w:rPr>
-        <w:t xml:space="preserve"> (см. рисунок 1.3). Это градации </w:t>
-      </w:r>
-      <w:proofErr w:type="gramStart"/>
-      <w:r>
-        <w:rPr>
-          <w:rFonts w:ascii="Times New Roman" w:hAnsi="Times New Roman" w:cs="Times New Roman"/>
-          <w:color w:val="000000"/>
-          <w:sz w:val="28"/>
-          <w:szCs w:val="28"/>
-        </w:rPr>
-        <w:t>серого</w:t>
-      </w:r>
-      <w:proofErr w:type="gramEnd"/>
-      <w:r>
-        <w:rPr>
-          <w:rFonts w:ascii="Times New Roman" w:hAnsi="Times New Roman" w:cs="Times New Roman"/>
-          <w:color w:val="000000"/>
-          <w:sz w:val="28"/>
-          <w:szCs w:val="28"/>
-        </w:rPr>
-        <w:t xml:space="preserve"> – их можно считать белым</w:t>
-      </w:r>
-      <w:bookmarkStart w:id="0" w:name="_GoBack"/>
-      <w:bookmarkEnd w:id="0"/>
-      <w:r>
-        <w:rPr>
-          <w:rFonts w:ascii="Times New Roman" w:hAnsi="Times New Roman" w:cs="Times New Roman"/>
-          <w:color w:val="000000"/>
-          <w:sz w:val="28"/>
-          <w:szCs w:val="28"/>
-        </w:rPr>
-        <w:t xml:space="preserve"> цветом различной яркости. Вообще говоря, если все компоненты вектора (r, g, b) умножить на одинаковый коэффициент (k = 0...1), то цвет (</w:t>
+          <w:rFonts w:ascii="Times New Roman" w:hAnsi="Times New Roman" w:cs="Times New Roman"/>
+          <w:color w:val="000000"/>
+          <w:sz w:val="28"/>
+          <w:szCs w:val="28"/>
+        </w:rPr>
+        <w:t>, О). Белый цвет выражается максимальным значением компонент. Пусть это максимальное значение вдоль каждой оси равно единице. Тогда белый цвет – это вектор (1, 1, 1). Точки, лежащие на диагонали куба от черного к белому, соответствуют равным значениям: R = G = В (см. рисунок 1.3). Это градации серого – их можно считать белым цветом различной яркости. Вообще говоря, если все компоненты вектора (r, g, b) умножить на одинаковый коэффициент (k = 0...1), то цвет (</w:t>
       </w:r>
       <w:proofErr w:type="spellStart"/>
       <w:r>
@@ -1855,7 +1715,7 @@
                     </pic:cNvPicPr>
                   </pic:nvPicPr>
                   <pic:blipFill>
-                    <a:blip r:embed="rId9">
+                    <a:blip r:embed="rId10">
                       <a:extLst>
                         <a:ext uri="{28A0092B-C50C-407E-A947-70E740481C1C}">
                           <a14:useLocalDpi xmlns:a14="http://schemas.microsoft.com/office/drawing/2010/main" val="0"/>
@@ -1966,9 +1826,26 @@
           <w:szCs w:val="28"/>
           <w:shd w:val="clear" w:color="auto" w:fill="FFFFFF"/>
         </w:rPr>
-        <w:t xml:space="preserve">, в котором каждый компонент представлен в виде байта, что дает 256 градаций яркости для каждого компонента: R=0…255, G=0…255, B=0…255. Количество цветов составляет 256х256х256=16.7 </w:t>
-      </w:r>
-      <w:proofErr w:type="gramStart"/>
+        <w:t>, в котором каждый компонент представлен в виде байта, что дает 256 градаций яркости для каждого компонента: R=0…255, G=0…255, B=0…255. Количество цветов составляет 256х256х256=16.7 млн (224). </w:t>
+      </w:r>
+      <w:r>
+        <w:rPr>
+          <w:rFonts w:ascii="Times New Roman" w:hAnsi="Times New Roman" w:cs="Times New Roman"/>
+          <w:color w:val="000000"/>
+          <w:sz w:val="28"/>
+          <w:szCs w:val="28"/>
+        </w:rPr>
+        <w:br/>
+      </w:r>
+      <w:r>
+        <w:rPr>
+          <w:rFonts w:ascii="Times New Roman" w:hAnsi="Times New Roman" w:cs="Times New Roman"/>
+          <w:color w:val="000000"/>
+          <w:sz w:val="28"/>
+          <w:szCs w:val="28"/>
+        </w:rPr>
+        <w:br/>
+      </w:r>
       <w:r>
         <w:rPr>
           <w:rFonts w:ascii="Times New Roman" w:hAnsi="Times New Roman" w:cs="Times New Roman"/>
@@ -1977,45 +1854,6 @@
           <w:szCs w:val="28"/>
           <w:shd w:val="clear" w:color="auto" w:fill="FFFFFF"/>
         </w:rPr>
-        <w:t>млн</w:t>
-      </w:r>
-      <w:proofErr w:type="gramEnd"/>
-      <w:r>
-        <w:rPr>
-          <w:rFonts w:ascii="Times New Roman" w:hAnsi="Times New Roman" w:cs="Times New Roman"/>
-          <w:color w:val="000000"/>
-          <w:sz w:val="28"/>
-          <w:szCs w:val="28"/>
-          <w:shd w:val="clear" w:color="auto" w:fill="FFFFFF"/>
-        </w:rPr>
-        <w:t xml:space="preserve"> (224). </w:t>
-      </w:r>
-      <w:r>
-        <w:rPr>
-          <w:rFonts w:ascii="Times New Roman" w:hAnsi="Times New Roman" w:cs="Times New Roman"/>
-          <w:color w:val="000000"/>
-          <w:sz w:val="28"/>
-          <w:szCs w:val="28"/>
-        </w:rPr>
-        <w:br/>
-      </w:r>
-      <w:r>
-        <w:rPr>
-          <w:rFonts w:ascii="Times New Roman" w:hAnsi="Times New Roman" w:cs="Times New Roman"/>
-          <w:color w:val="000000"/>
-          <w:sz w:val="28"/>
-          <w:szCs w:val="28"/>
-        </w:rPr>
-        <w:br/>
-      </w:r>
-      <w:r>
-        <w:rPr>
-          <w:rFonts w:ascii="Times New Roman" w:hAnsi="Times New Roman" w:cs="Times New Roman"/>
-          <w:color w:val="000000"/>
-          <w:sz w:val="28"/>
-          <w:szCs w:val="28"/>
-          <w:shd w:val="clear" w:color="auto" w:fill="FFFFFF"/>
-        </w:rPr>
         <w:t>Такой способ кодирования можно назвать компонентным.</w:t>
       </w:r>
     </w:p>
@@ -2090,6 +1928,7 @@
           <w:sz w:val="28"/>
           <w:szCs w:val="28"/>
         </w:rPr>
+        <w:lastRenderedPageBreak/>
         <w:t xml:space="preserve">Коды изображений </w:t>
       </w:r>
       <w:proofErr w:type="spellStart"/>
@@ -2130,7 +1969,7 @@
           <w:sz w:val="28"/>
           <w:szCs w:val="28"/>
         </w:rPr>
-        <w:t xml:space="preserve"> представляются в виде троек байтов, либо упаковываются в длинное целое (четырехбайтное) - 32 бита (так, например, сделано в API </w:t>
+        <w:t xml:space="preserve"> представляются в виде троек байтов, либо упаковываются в длинное целое (четырехбайтное) - 32 бита (так, например, сделано в API Windows): C = 00000000 </w:t>
       </w:r>
       <w:proofErr w:type="spellStart"/>
       <w:r>
@@ -2140,7 +1979,7 @@
           <w:sz w:val="28"/>
           <w:szCs w:val="28"/>
         </w:rPr>
-        <w:t>Windows</w:t>
+        <w:t>bbbbbbbb</w:t>
       </w:r>
       <w:proofErr w:type="spellEnd"/>
       <w:r>
@@ -2150,7 +1989,7 @@
           <w:sz w:val="28"/>
           <w:szCs w:val="28"/>
         </w:rPr>
-        <w:t xml:space="preserve">): C = 00000000 </w:t>
+        <w:t xml:space="preserve"> </w:t>
       </w:r>
       <w:proofErr w:type="spellStart"/>
       <w:r>
@@ -2160,7 +1999,7 @@
           <w:sz w:val="28"/>
           <w:szCs w:val="28"/>
         </w:rPr>
-        <w:t>bbbbbbbb</w:t>
+        <w:t>gggggggg</w:t>
       </w:r>
       <w:proofErr w:type="spellEnd"/>
       <w:r>
@@ -2180,7 +2019,7 @@
           <w:sz w:val="28"/>
           <w:szCs w:val="28"/>
         </w:rPr>
-        <w:t>gggggggg</w:t>
+        <w:t>rrrrrrrr</w:t>
       </w:r>
       <w:proofErr w:type="spellEnd"/>
       <w:r>
@@ -2190,26 +2029,6 @@
           <w:sz w:val="28"/>
           <w:szCs w:val="28"/>
         </w:rPr>
-        <w:t xml:space="preserve"> </w:t>
-      </w:r>
-      <w:proofErr w:type="spellStart"/>
-      <w:r>
-        <w:rPr>
-          <w:rFonts w:ascii="Times New Roman" w:hAnsi="Times New Roman" w:cs="Times New Roman"/>
-          <w:color w:val="000000"/>
-          <w:sz w:val="28"/>
-          <w:szCs w:val="28"/>
-        </w:rPr>
-        <w:t>rrrrrrrr</w:t>
-      </w:r>
-      <w:proofErr w:type="spellEnd"/>
-      <w:r>
-        <w:rPr>
-          <w:rFonts w:ascii="Times New Roman" w:hAnsi="Times New Roman" w:cs="Times New Roman"/>
-          <w:color w:val="000000"/>
-          <w:sz w:val="28"/>
-          <w:szCs w:val="28"/>
-        </w:rPr>
         <w:t>.</w:t>
       </w:r>
     </w:p>
@@ -2238,7 +2057,6 @@
           <w:sz w:val="28"/>
           <w:szCs w:val="28"/>
         </w:rPr>
-        <w:lastRenderedPageBreak/>
         <w:t>10. Функция VBA RGB</w:t>
       </w:r>
     </w:p>
@@ -2257,29 +2075,7 @@
           <w:szCs w:val="28"/>
           <w:shd w:val="clear" w:color="auto" w:fill="FFFFFF"/>
         </w:rPr>
-        <w:t xml:space="preserve">Функция принимает 3 аргумента - Числа в интервале от 0 до 255 включительно, представляющее компонент </w:t>
-      </w:r>
-      <w:proofErr w:type="gramStart"/>
-      <w:r>
-        <w:rPr>
-          <w:rFonts w:ascii="Times New Roman" w:hAnsi="Times New Roman" w:cs="Times New Roman"/>
-          <w:color w:val="000000"/>
-          <w:sz w:val="28"/>
-          <w:szCs w:val="28"/>
-          <w:shd w:val="clear" w:color="auto" w:fill="FFFFFF"/>
-        </w:rPr>
-        <w:t>красного</w:t>
-      </w:r>
-      <w:proofErr w:type="gramEnd"/>
-      <w:r>
-        <w:rPr>
-          <w:rFonts w:ascii="Times New Roman" w:hAnsi="Times New Roman" w:cs="Times New Roman"/>
-          <w:color w:val="000000"/>
-          <w:sz w:val="28"/>
-          <w:szCs w:val="28"/>
-          <w:shd w:val="clear" w:color="auto" w:fill="FFFFFF"/>
-        </w:rPr>
-        <w:t>\з</w:t>
+        <w:t>Функция принимает 3 аргумента - Числа в интервале от 0 до 255 включительно, представляющее компонент красного\з</w:t>
       </w:r>
       <w:r>
         <w:rPr>
@@ -2320,7 +2116,7 @@
 </file>
 
 <file path=word/styles.xml><?xml version="1.0" encoding="utf-8"?>
-<w:styles xmlns:mc="http://schemas.openxmlformats.org/markup-compatibility/2006" xmlns:r="http://schemas.openxmlformats.org/officeDocument/2006/relationships" xmlns:w="http://schemas.openxmlformats.org/wordprocessingml/2006/main" xmlns:w14="http://schemas.microsoft.com/office/word/2010/wordml" mc:Ignorable="w14">
+<w:styles xmlns:mc="http://schemas.openxmlformats.org/markup-compatibility/2006" xmlns:r="http://schemas.openxmlformats.org/officeDocument/2006/relationships" xmlns:w="http://schemas.openxmlformats.org/wordprocessingml/2006/main" xmlns:w14="http://schemas.microsoft.com/office/word/2010/wordml" xmlns:w15="http://schemas.microsoft.com/office/word/2012/wordml" xmlns:w16se="http://schemas.microsoft.com/office/word/2015/wordml/symex" mc:Ignorable="w14 w15 w16se">
   <w:docDefaults>
     <w:rPrDefault>
       <w:rPr>
@@ -2336,144 +2132,378 @@
       </w:pPr>
     </w:pPrDefault>
   </w:docDefaults>
-  <w:latentStyles w:defLockedState="0" w:defUIPriority="99" w:defSemiHidden="1" w:defUnhideWhenUsed="1" w:defQFormat="0" w:count="267">
-    <w:lsdException w:name="Normal" w:semiHidden="0" w:uiPriority="0" w:unhideWhenUsed="0" w:qFormat="1"/>
-    <w:lsdException w:name="heading 1" w:semiHidden="0" w:uiPriority="9" w:unhideWhenUsed="0" w:qFormat="1"/>
-    <w:lsdException w:name="heading 2" w:uiPriority="9" w:qFormat="1"/>
-    <w:lsdException w:name="heading 3" w:uiPriority="9" w:qFormat="1"/>
-    <w:lsdException w:name="heading 4" w:uiPriority="9" w:qFormat="1"/>
-    <w:lsdException w:name="heading 5" w:uiPriority="9" w:qFormat="1"/>
-    <w:lsdException w:name="heading 6" w:uiPriority="9" w:qFormat="1"/>
-    <w:lsdException w:name="heading 7" w:uiPriority="9" w:qFormat="1"/>
-    <w:lsdException w:name="heading 8" w:uiPriority="9" w:qFormat="1"/>
-    <w:lsdException w:name="heading 9" w:uiPriority="9" w:qFormat="1"/>
-    <w:lsdException w:name="toc 1" w:uiPriority="39"/>
-    <w:lsdException w:name="toc 2" w:uiPriority="39"/>
-    <w:lsdException w:name="toc 3" w:uiPriority="39"/>
-    <w:lsdException w:name="toc 4" w:uiPriority="39"/>
-    <w:lsdException w:name="toc 5" w:uiPriority="39"/>
-    <w:lsdException w:name="toc 6" w:uiPriority="39"/>
-    <w:lsdException w:name="toc 7" w:uiPriority="39"/>
-    <w:lsdException w:name="toc 8" w:uiPriority="39"/>
-    <w:lsdException w:name="toc 9" w:uiPriority="39"/>
-    <w:lsdException w:name="caption" w:uiPriority="35" w:qFormat="1"/>
-    <w:lsdException w:name="Title" w:semiHidden="0" w:uiPriority="10" w:unhideWhenUsed="0" w:qFormat="1"/>
-    <w:lsdException w:name="Default Paragraph Font" w:uiPriority="1"/>
-    <w:lsdException w:name="Subtitle" w:semiHidden="0" w:uiPriority="11" w:unhideWhenUsed="0" w:qFormat="1"/>
-    <w:lsdException w:name="Strong" w:semiHidden="0" w:uiPriority="22" w:unhideWhenUsed="0" w:qFormat="1"/>
-    <w:lsdException w:name="Emphasis" w:semiHidden="0" w:uiPriority="20" w:unhideWhenUsed="0" w:qFormat="1"/>
-    <w:lsdException w:name="Table Grid" w:semiHidden="0" w:uiPriority="59" w:unhideWhenUsed="0"/>
-    <w:lsdException w:name="Placeholder Text" w:unhideWhenUsed="0"/>
-    <w:lsdException w:name="No Spacing" w:semiHidden="0" w:uiPriority="1" w:unhideWhenUsed="0" w:qFormat="1"/>
-    <w:lsdException w:name="Light Shading" w:semiHidden="0" w:uiPriority="60" w:unhideWhenUsed="0"/>
-    <w:lsdException w:name="Light List" w:semiHidden="0" w:uiPriority="61" w:unhideWhenUsed="0"/>
-    <w:lsdException w:name="Light Grid" w:semiHidden="0" w:uiPriority="62" w:unhideWhenUsed="0"/>
-    <w:lsdException w:name="Medium Shading 1" w:semiHidden="0" w:uiPriority="63" w:unhideWhenUsed="0"/>
-    <w:lsdException w:name="Medium Shading 2" w:semiHidden="0" w:uiPriority="64" w:unhideWhenUsed="0"/>
-    <w:lsdException w:name="Medium List 1" w:semiHidden="0" w:uiPriority="65" w:unhideWhenUsed="0"/>
-    <w:lsdException w:name="Medium List 2" w:semiHidden="0" w:uiPriority="66" w:unhideWhenUsed="0"/>
-    <w:lsdException w:name="Medium Grid 1" w:semiHidden="0" w:uiPriority="67" w:unhideWhenUsed="0"/>
-    <w:lsdException w:name="Medium Grid 2" w:semiHidden="0" w:uiPriority="68" w:unhideWhenUsed="0"/>
-    <w:lsdException w:name="Medium Grid 3" w:semiHidden="0" w:uiPriority="69" w:unhideWhenUsed="0"/>
-    <w:lsdException w:name="Dark List" w:semiHidden="0" w:uiPriority="70" w:unhideWhenUsed="0"/>
-    <w:lsdException w:name="Colorful Shading" w:semiHidden="0" w:uiPriority="71" w:unhideWhenUsed="0"/>
-    <w:lsdException w:name="Colorful List" w:semiHidden="0" w:uiPriority="72" w:unhideWhenUsed="0"/>
-    <w:lsdException w:name="Colorful Grid" w:semiHidden="0" w:uiPriority="73" w:unhideWhenUsed="0"/>
-    <w:lsdException w:name="Light Shading Accent 1" w:semiHidden="0" w:uiPriority="60" w:unhideWhenUsed="0"/>
-    <w:lsdException w:name="Light List Accent 1" w:semiHidden="0" w:uiPriority="61" w:unhideWhenUsed="0"/>
-    <w:lsdException w:name="Light Grid Accent 1" w:semiHidden="0" w:uiPriority="62" w:unhideWhenUsed="0"/>
-    <w:lsdException w:name="Medium Shading 1 Accent 1" w:semiHidden="0" w:uiPriority="63" w:unhideWhenUsed="0"/>
-    <w:lsdException w:name="Medium Shading 2 Accent 1" w:semiHidden="0" w:uiPriority="64" w:unhideWhenUsed="0"/>
-    <w:lsdException w:name="Medium List 1 Accent 1" w:semiHidden="0" w:uiPriority="65" w:unhideWhenUsed="0"/>
-    <w:lsdException w:name="Revision" w:unhideWhenUsed="0"/>
-    <w:lsdException w:name="List Paragraph" w:semiHidden="0" w:uiPriority="34" w:unhideWhenUsed="0" w:qFormat="1"/>
-    <w:lsdException w:name="Quote" w:semiHidden="0" w:uiPriority="29" w:unhideWhenUsed="0" w:qFormat="1"/>
-    <w:lsdException w:name="Intense Quote" w:semiHidden="0" w:uiPriority="30" w:unhideWhenUsed="0" w:qFormat="1"/>
-    <w:lsdException w:name="Medium List 2 Accent 1" w:semiHidden="0" w:uiPriority="66" w:unhideWhenUsed="0"/>
-    <w:lsdException w:name="Medium Grid 1 Accent 1" w:semiHidden="0" w:uiPriority="67" w:unhideWhenUsed="0"/>
-    <w:lsdException w:name="Medium Grid 2 Accent 1" w:semiHidden="0" w:uiPriority="68" w:unhideWhenUsed="0"/>
-    <w:lsdException w:name="Medium Grid 3 Accent 1" w:semiHidden="0" w:uiPriority="69" w:unhideWhenUsed="0"/>
-    <w:lsdException w:name="Dark List Accent 1" w:semiHidden="0" w:uiPriority="70" w:unhideWhenUsed="0"/>
-    <w:lsdException w:name="Colorful Shading Accent 1" w:semiHidden="0" w:uiPriority="71" w:unhideWhenUsed="0"/>
-    <w:lsdException w:name="Colorful List Accent 1" w:semiHidden="0" w:uiPriority="72" w:unhideWhenUsed="0"/>
-    <w:lsdException w:name="Colorful Grid Accent 1" w:semiHidden="0" w:uiPriority="73" w:unhideWhenUsed="0"/>
-    <w:lsdException w:name="Light Shading Accent 2" w:semiHidden="0" w:uiPriority="60" w:unhideWhenUsed="0"/>
-    <w:lsdException w:name="Light List Accent 2" w:semiHidden="0" w:uiPriority="61" w:unhideWhenUsed="0"/>
-    <w:lsdException w:name="Light Grid Accent 2" w:semiHidden="0" w:uiPriority="62" w:unhideWhenUsed="0"/>
-    <w:lsdException w:name="Medium Shading 1 Accent 2" w:semiHidden="0" w:uiPriority="63" w:unhideWhenUsed="0"/>
-    <w:lsdException w:name="Medium Shading 2 Accent 2" w:semiHidden="0" w:uiPriority="64" w:unhideWhenUsed="0"/>
-    <w:lsdException w:name="Medium List 1 Accent 2" w:semiHidden="0" w:uiPriority="65" w:unhideWhenUsed="0"/>
-    <w:lsdException w:name="Medium List 2 Accent 2" w:semiHidden="0" w:uiPriority="66" w:unhideWhenUsed="0"/>
-    <w:lsdException w:name="Medium Grid 1 Accent 2" w:semiHidden="0" w:uiPriority="67" w:unhideWhenUsed="0"/>
-    <w:lsdException w:name="Medium Grid 2 Accent 2" w:semiHidden="0" w:uiPriority="68" w:unhideWhenUsed="0"/>
-    <w:lsdException w:name="Medium Grid 3 Accent 2" w:semiHidden="0" w:uiPriority="69" w:unhideWhenUsed="0"/>
-    <w:lsdException w:name="Dark List Accent 2" w:semiHidden="0" w:uiPriority="70" w:unhideWhenUsed="0"/>
-    <w:lsdException w:name="Colorful Shading Accent 2" w:semiHidden="0" w:uiPriority="71" w:unhideWhenUsed="0"/>
-    <w:lsdException w:name="Colorful List Accent 2" w:semiHidden="0" w:uiPriority="72" w:unhideWhenUsed="0"/>
-    <w:lsdException w:name="Colorful Grid Accent 2" w:semiHidden="0" w:uiPriority="73" w:unhideWhenUsed="0"/>
-    <w:lsdException w:name="Light Shading Accent 3" w:semiHidden="0" w:uiPriority="60" w:unhideWhenUsed="0"/>
-    <w:lsdException w:name="Light List Accent 3" w:semiHidden="0" w:uiPriority="61" w:unhideWhenUsed="0"/>
-    <w:lsdException w:name="Light Grid Accent 3" w:semiHidden="0" w:uiPriority="62" w:unhideWhenUsed="0"/>
-    <w:lsdException w:name="Medium Shading 1 Accent 3" w:semiHidden="0" w:uiPriority="63" w:unhideWhenUsed="0"/>
-    <w:lsdException w:name="Medium Shading 2 Accent 3" w:semiHidden="0" w:uiPriority="64" w:unhideWhenUsed="0"/>
-    <w:lsdException w:name="Medium List 1 Accent 3" w:semiHidden="0" w:uiPriority="65" w:unhideWhenUsed="0"/>
-    <w:lsdException w:name="Medium List 2 Accent 3" w:semiHidden="0" w:uiPriority="66" w:unhideWhenUsed="0"/>
-    <w:lsdException w:name="Medium Grid 1 Accent 3" w:semiHidden="0" w:uiPriority="67" w:unhideWhenUsed="0"/>
-    <w:lsdException w:name="Medium Grid 2 Accent 3" w:semiHidden="0" w:uiPriority="68" w:unhideWhenUsed="0"/>
-    <w:lsdException w:name="Medium Grid 3 Accent 3" w:semiHidden="0" w:uiPriority="69" w:unhideWhenUsed="0"/>
-    <w:lsdException w:name="Dark List Accent 3" w:semiHidden="0" w:uiPriority="70" w:unhideWhenUsed="0"/>
-    <w:lsdException w:name="Colorful Shading Accent 3" w:semiHidden="0" w:uiPriority="71" w:unhideWhenUsed="0"/>
-    <w:lsdException w:name="Colorful List Accent 3" w:semiHidden="0" w:uiPriority="72" w:unhideWhenUsed="0"/>
-    <w:lsdException w:name="Colorful Grid Accent 3" w:semiHidden="0" w:uiPriority="73" w:unhideWhenUsed="0"/>
-    <w:lsdException w:name="Light Shading Accent 4" w:semiHidden="0" w:uiPriority="60" w:unhideWhenUsed="0"/>
-    <w:lsdException w:name="Light List Accent 4" w:semiHidden="0" w:uiPriority="61" w:unhideWhenUsed="0"/>
-    <w:lsdException w:name="Light Grid Accent 4" w:semiHidden="0" w:uiPriority="62" w:unhideWhenUsed="0"/>
-    <w:lsdException w:name="Medium Shading 1 Accent 4" w:semiHidden="0" w:uiPriority="63" w:unhideWhenUsed="0"/>
-    <w:lsdException w:name="Medium Shading 2 Accent 4" w:semiHidden="0" w:uiPriority="64" w:unhideWhenUsed="0"/>
-    <w:lsdException w:name="Medium List 1 Accent 4" w:semiHidden="0" w:uiPriority="65" w:unhideWhenUsed="0"/>
-    <w:lsdException w:name="Medium List 2 Accent 4" w:semiHidden="0" w:uiPriority="66" w:unhideWhenUsed="0"/>
-    <w:lsdException w:name="Medium Grid 1 Accent 4" w:semiHidden="0" w:uiPriority="67" w:unhideWhenUsed="0"/>
-    <w:lsdException w:name="Medium Grid 2 Accent 4" w:semiHidden="0" w:uiPriority="68" w:unhideWhenUsed="0"/>
-    <w:lsdException w:name="Medium Grid 3 Accent 4" w:semiHidden="0" w:uiPriority="69" w:unhideWhenUsed="0"/>
-    <w:lsdException w:name="Dark List Accent 4" w:semiHidden="0" w:uiPriority="70" w:unhideWhenUsed="0"/>
-    <w:lsdException w:name="Colorful Shading Accent 4" w:semiHidden="0" w:uiPriority="71" w:unhideWhenUsed="0"/>
-    <w:lsdException w:name="Colorful List Accent 4" w:semiHidden="0" w:uiPriority="72" w:unhideWhenUsed="0"/>
-    <w:lsdException w:name="Colorful Grid Accent 4" w:semiHidden="0" w:uiPriority="73" w:unhideWhenUsed="0"/>
-    <w:lsdException w:name="Light Shading Accent 5" w:semiHidden="0" w:uiPriority="60" w:unhideWhenUsed="0"/>
-    <w:lsdException w:name="Light List Accent 5" w:semiHidden="0" w:uiPriority="61" w:unhideWhenUsed="0"/>
-    <w:lsdException w:name="Light Grid Accent 5" w:semiHidden="0" w:uiPriority="62" w:unhideWhenUsed="0"/>
-    <w:lsdException w:name="Medium Shading 1 Accent 5" w:semiHidden="0" w:uiPriority="63" w:unhideWhenUsed="0"/>
-    <w:lsdException w:name="Medium Shading 2 Accent 5" w:semiHidden="0" w:uiPriority="64" w:unhideWhenUsed="0"/>
-    <w:lsdException w:name="Medium List 1 Accent 5" w:semiHidden="0" w:uiPriority="65" w:unhideWhenUsed="0"/>
-    <w:lsdException w:name="Medium List 2 Accent 5" w:semiHidden="0" w:uiPriority="66" w:unhideWhenUsed="0"/>
-    <w:lsdException w:name="Medium Grid 1 Accent 5" w:semiHidden="0" w:uiPriority="67" w:unhideWhenUsed="0"/>
-    <w:lsdException w:name="Medium Grid 2 Accent 5" w:semiHidden="0" w:uiPriority="68" w:unhideWhenUsed="0"/>
-    <w:lsdException w:name="Medium Grid 3 Accent 5" w:semiHidden="0" w:uiPriority="69" w:unhideWhenUsed="0"/>
-    <w:lsdException w:name="Dark List Accent 5" w:semiHidden="0" w:uiPriority="70" w:unhideWhenUsed="0"/>
-    <w:lsdException w:name="Colorful Shading Accent 5" w:semiHidden="0" w:uiPriority="71" w:unhideWhenUsed="0"/>
-    <w:lsdException w:name="Colorful List Accent 5" w:semiHidden="0" w:uiPriority="72" w:unhideWhenUsed="0"/>
-    <w:lsdException w:name="Colorful Grid Accent 5" w:semiHidden="0" w:uiPriority="73" w:unhideWhenUsed="0"/>
-    <w:lsdException w:name="Light Shading Accent 6" w:semiHidden="0" w:uiPriority="60" w:unhideWhenUsed="0"/>
-    <w:lsdException w:name="Light List Accent 6" w:semiHidden="0" w:uiPriority="61" w:unhideWhenUsed="0"/>
-    <w:lsdException w:name="Light Grid Accent 6" w:semiHidden="0" w:uiPriority="62" w:unhideWhenUsed="0"/>
-    <w:lsdException w:name="Medium Shading 1 Accent 6" w:semiHidden="0" w:uiPriority="63" w:unhideWhenUsed="0"/>
-    <w:lsdException w:name="Medium Shading 2 Accent 6" w:semiHidden="0" w:uiPriority="64" w:unhideWhenUsed="0"/>
-    <w:lsdException w:name="Medium List 1 Accent 6" w:semiHidden="0" w:uiPriority="65" w:unhideWhenUsed="0"/>
-    <w:lsdException w:name="Medium List 2 Accent 6" w:semiHidden="0" w:uiPriority="66" w:unhideWhenUsed="0"/>
-    <w:lsdException w:name="Medium Grid 1 Accent 6" w:semiHidden="0" w:uiPriority="67" w:unhideWhenUsed="0"/>
-    <w:lsdException w:name="Medium Grid 2 Accent 6" w:semiHidden="0" w:uiPriority="68" w:unhideWhenUsed="0"/>
-    <w:lsdException w:name="Medium Grid 3 Accent 6" w:semiHidden="0" w:uiPriority="69" w:unhideWhenUsed="0"/>
-    <w:lsdException w:name="Dark List Accent 6" w:semiHidden="0" w:uiPriority="70" w:unhideWhenUsed="0"/>
-    <w:lsdException w:name="Colorful Shading Accent 6" w:semiHidden="0" w:uiPriority="71" w:unhideWhenUsed="0"/>
-    <w:lsdException w:name="Colorful List Accent 6" w:semiHidden="0" w:uiPriority="72" w:unhideWhenUsed="0"/>
-    <w:lsdException w:name="Colorful Grid Accent 6" w:semiHidden="0" w:uiPriority="73" w:unhideWhenUsed="0"/>
-    <w:lsdException w:name="Subtle Emphasis" w:semiHidden="0" w:uiPriority="19" w:unhideWhenUsed="0" w:qFormat="1"/>
-    <w:lsdException w:name="Intense Emphasis" w:semiHidden="0" w:uiPriority="21" w:unhideWhenUsed="0" w:qFormat="1"/>
-    <w:lsdException w:name="Subtle Reference" w:semiHidden="0" w:uiPriority="31" w:unhideWhenUsed="0" w:qFormat="1"/>
-    <w:lsdException w:name="Intense Reference" w:semiHidden="0" w:uiPriority="32" w:unhideWhenUsed="0" w:qFormat="1"/>
-    <w:lsdException w:name="Book Title" w:semiHidden="0" w:uiPriority="33" w:unhideWhenUsed="0" w:qFormat="1"/>
-    <w:lsdException w:name="Bibliography" w:uiPriority="37"/>
-    <w:lsdException w:name="TOC Heading" w:uiPriority="39" w:qFormat="1"/>
+  <w:latentStyles w:defLockedState="0" w:defUIPriority="99" w:defSemiHidden="0" w:defUnhideWhenUsed="0" w:defQFormat="0" w:count="371">
+    <w:lsdException w:name="Normal" w:uiPriority="0" w:qFormat="1"/>
+    <w:lsdException w:name="heading 1" w:uiPriority="9" w:qFormat="1"/>
+    <w:lsdException w:name="heading 2" w:semiHidden="1" w:uiPriority="9" w:unhideWhenUsed="1" w:qFormat="1"/>
+    <w:lsdException w:name="heading 3" w:semiHidden="1" w:uiPriority="9" w:unhideWhenUsed="1" w:qFormat="1"/>
+    <w:lsdException w:name="heading 4" w:semiHidden="1" w:uiPriority="9" w:unhideWhenUsed="1" w:qFormat="1"/>
+    <w:lsdException w:name="heading 5" w:semiHidden="1" w:uiPriority="9" w:unhideWhenUsed="1" w:qFormat="1"/>
+    <w:lsdException w:name="heading 6" w:semiHidden="1" w:uiPriority="9" w:unhideWhenUsed="1" w:qFormat="1"/>
+    <w:lsdException w:name="heading 7" w:semiHidden="1" w:uiPriority="9" w:unhideWhenUsed="1" w:qFormat="1"/>
+    <w:lsdException w:name="heading 8" w:semiHidden="1" w:uiPriority="9" w:unhideWhenUsed="1" w:qFormat="1"/>
+    <w:lsdException w:name="heading 9" w:semiHidden="1" w:uiPriority="9" w:unhideWhenUsed="1" w:qFormat="1"/>
+    <w:lsdException w:name="index 1" w:semiHidden="1" w:unhideWhenUsed="1"/>
+    <w:lsdException w:name="index 2" w:semiHidden="1" w:unhideWhenUsed="1"/>
+    <w:lsdException w:name="index 3" w:semiHidden="1" w:unhideWhenUsed="1"/>
+    <w:lsdException w:name="index 4" w:semiHidden="1" w:unhideWhenUsed="1"/>
+    <w:lsdException w:name="index 5" w:semiHidden="1" w:unhideWhenUsed="1"/>
+    <w:lsdException w:name="index 6" w:semiHidden="1" w:unhideWhenUsed="1"/>
+    <w:lsdException w:name="index 7" w:semiHidden="1" w:unhideWhenUsed="1"/>
+    <w:lsdException w:name="index 8" w:semiHidden="1" w:unhideWhenUsed="1"/>
+    <w:lsdException w:name="index 9" w:semiHidden="1" w:unhideWhenUsed="1"/>
+    <w:lsdException w:name="toc 1" w:semiHidden="1" w:uiPriority="39" w:unhideWhenUsed="1"/>
+    <w:lsdException w:name="toc 2" w:semiHidden="1" w:uiPriority="39" w:unhideWhenUsed="1"/>
+    <w:lsdException w:name="toc 3" w:semiHidden="1" w:uiPriority="39" w:unhideWhenUsed="1"/>
+    <w:lsdException w:name="toc 4" w:semiHidden="1" w:uiPriority="39" w:unhideWhenUsed="1"/>
+    <w:lsdException w:name="toc 5" w:semiHidden="1" w:uiPriority="39" w:unhideWhenUsed="1"/>
+    <w:lsdException w:name="toc 6" w:semiHidden="1" w:uiPriority="39" w:unhideWhenUsed="1"/>
+    <w:lsdException w:name="toc 7" w:semiHidden="1" w:uiPriority="39" w:unhideWhenUsed="1"/>
+    <w:lsdException w:name="toc 8" w:semiHidden="1" w:uiPriority="39" w:unhideWhenUsed="1"/>
+    <w:lsdException w:name="toc 9" w:semiHidden="1" w:uiPriority="39" w:unhideWhenUsed="1"/>
+    <w:lsdException w:name="Normal Indent" w:semiHidden="1" w:unhideWhenUsed="1"/>
+    <w:lsdException w:name="footnote text" w:semiHidden="1" w:unhideWhenUsed="1"/>
+    <w:lsdException w:name="annotation text" w:semiHidden="1" w:unhideWhenUsed="1"/>
+    <w:lsdException w:name="header" w:semiHidden="1" w:unhideWhenUsed="1"/>
+    <w:lsdException w:name="footer" w:semiHidden="1" w:unhideWhenUsed="1"/>
+    <w:lsdException w:name="index heading" w:semiHidden="1" w:unhideWhenUsed="1"/>
+    <w:lsdException w:name="caption" w:semiHidden="1" w:uiPriority="35" w:unhideWhenUsed="1" w:qFormat="1"/>
+    <w:lsdException w:name="table of figures" w:semiHidden="1" w:unhideWhenUsed="1"/>
+    <w:lsdException w:name="envelope address" w:semiHidden="1" w:unhideWhenUsed="1"/>
+    <w:lsdException w:name="envelope return" w:semiHidden="1" w:unhideWhenUsed="1"/>
+    <w:lsdException w:name="footnote reference" w:semiHidden="1" w:unhideWhenUsed="1"/>
+    <w:lsdException w:name="annotation reference" w:semiHidden="1" w:unhideWhenUsed="1"/>
+    <w:lsdException w:name="line number" w:semiHidden="1" w:unhideWhenUsed="1"/>
+    <w:lsdException w:name="page number" w:semiHidden="1" w:unhideWhenUsed="1"/>
+    <w:lsdException w:name="endnote reference" w:semiHidden="1" w:unhideWhenUsed="1"/>
+    <w:lsdException w:name="endnote text" w:semiHidden="1" w:unhideWhenUsed="1"/>
+    <w:lsdException w:name="table of authorities" w:semiHidden="1" w:unhideWhenUsed="1"/>
+    <w:lsdException w:name="macro" w:semiHidden="1" w:unhideWhenUsed="1"/>
+    <w:lsdException w:name="toa heading" w:semiHidden="1" w:unhideWhenUsed="1"/>
+    <w:lsdException w:name="List" w:semiHidden="1" w:unhideWhenUsed="1"/>
+    <w:lsdException w:name="List Bullet" w:semiHidden="1" w:unhideWhenUsed="1"/>
+    <w:lsdException w:name="List Number" w:semiHidden="1" w:unhideWhenUsed="1"/>
+    <w:lsdException w:name="List 2" w:semiHidden="1" w:unhideWhenUsed="1"/>
+    <w:lsdException w:name="List 3" w:semiHidden="1" w:unhideWhenUsed="1"/>
+    <w:lsdException w:name="List 4" w:semiHidden="1" w:unhideWhenUsed="1"/>
+    <w:lsdException w:name="List 5" w:semiHidden="1" w:unhideWhenUsed="1"/>
+    <w:lsdException w:name="List Bullet 2" w:semiHidden="1" w:unhideWhenUsed="1"/>
+    <w:lsdException w:name="List Bullet 3" w:semiHidden="1" w:unhideWhenUsed="1"/>
+    <w:lsdException w:name="List Bullet 4" w:semiHidden="1" w:unhideWhenUsed="1"/>
+    <w:lsdException w:name="List Bullet 5" w:semiHidden="1" w:unhideWhenUsed="1"/>
+    <w:lsdException w:name="List Number 2" w:semiHidden="1" w:unhideWhenUsed="1"/>
+    <w:lsdException w:name="List Number 3" w:semiHidden="1" w:unhideWhenUsed="1"/>
+    <w:lsdException w:name="List Number 4" w:semiHidden="1" w:unhideWhenUsed="1"/>
+    <w:lsdException w:name="List Number 5" w:semiHidden="1" w:unhideWhenUsed="1"/>
+    <w:lsdException w:name="Title" w:uiPriority="10" w:qFormat="1"/>
+    <w:lsdException w:name="Closing" w:semiHidden="1" w:unhideWhenUsed="1"/>
+    <w:lsdException w:name="Signature" w:semiHidden="1" w:unhideWhenUsed="1"/>
+    <w:lsdException w:name="Default Paragraph Font" w:semiHidden="1" w:uiPriority="1" w:unhideWhenUsed="1"/>
+    <w:lsdException w:name="Body Text" w:semiHidden="1" w:unhideWhenUsed="1"/>
+    <w:lsdException w:name="Body Text Indent" w:semiHidden="1" w:unhideWhenUsed="1"/>
+    <w:lsdException w:name="List Continue" w:semiHidden="1" w:unhideWhenUsed="1"/>
+    <w:lsdException w:name="List Continue 2" w:semiHidden="1" w:unhideWhenUsed="1"/>
+    <w:lsdException w:name="List Continue 3" w:semiHidden="1" w:unhideWhenUsed="1"/>
+    <w:lsdException w:name="List Continue 4" w:semiHidden="1" w:unhideWhenUsed="1"/>
+    <w:lsdException w:name="List Continue 5" w:semiHidden="1" w:unhideWhenUsed="1"/>
+    <w:lsdException w:name="Message Header" w:semiHidden="1" w:unhideWhenUsed="1"/>
+    <w:lsdException w:name="Subtitle" w:uiPriority="11" w:qFormat="1"/>
+    <w:lsdException w:name="Salutation" w:semiHidden="1" w:unhideWhenUsed="1"/>
+    <w:lsdException w:name="Date" w:semiHidden="1" w:unhideWhenUsed="1"/>
+    <w:lsdException w:name="Body Text First Indent" w:semiHidden="1" w:unhideWhenUsed="1"/>
+    <w:lsdException w:name="Body Text First Indent 2" w:semiHidden="1" w:unhideWhenUsed="1"/>
+    <w:lsdException w:name="Note Heading" w:semiHidden="1" w:unhideWhenUsed="1"/>
+    <w:lsdException w:name="Body Text 2" w:semiHidden="1" w:unhideWhenUsed="1"/>
+    <w:lsdException w:name="Body Text 3" w:semiHidden="1" w:unhideWhenUsed="1"/>
+    <w:lsdException w:name="Body Text Indent 2" w:semiHidden="1" w:unhideWhenUsed="1"/>
+    <w:lsdException w:name="Body Text Indent 3" w:semiHidden="1" w:unhideWhenUsed="1"/>
+    <w:lsdException w:name="Block Text" w:semiHidden="1" w:unhideWhenUsed="1"/>
+    <w:lsdException w:name="Hyperlink" w:semiHidden="1" w:unhideWhenUsed="1"/>
+    <w:lsdException w:name="FollowedHyperlink" w:semiHidden="1" w:unhideWhenUsed="1"/>
+    <w:lsdException w:name="Strong" w:uiPriority="22" w:qFormat="1"/>
+    <w:lsdException w:name="Emphasis" w:uiPriority="20" w:qFormat="1"/>
+    <w:lsdException w:name="Document Map" w:semiHidden="1" w:unhideWhenUsed="1"/>
+    <w:lsdException w:name="Plain Text" w:semiHidden="1" w:unhideWhenUsed="1"/>
+    <w:lsdException w:name="E-mail Signature" w:semiHidden="1" w:unhideWhenUsed="1"/>
+    <w:lsdException w:name="HTML Top of Form" w:semiHidden="1" w:unhideWhenUsed="1"/>
+    <w:lsdException w:name="HTML Bottom of Form" w:semiHidden="1" w:unhideWhenUsed="1"/>
+    <w:lsdException w:name="Normal (Web)" w:semiHidden="1" w:unhideWhenUsed="1"/>
+    <w:lsdException w:name="HTML Acronym" w:semiHidden="1" w:unhideWhenUsed="1"/>
+    <w:lsdException w:name="HTML Address" w:semiHidden="1" w:unhideWhenUsed="1"/>
+    <w:lsdException w:name="HTML Cite" w:semiHidden="1" w:unhideWhenUsed="1"/>
+    <w:lsdException w:name="HTML Code" w:semiHidden="1" w:unhideWhenUsed="1"/>
+    <w:lsdException w:name="HTML Definition" w:semiHidden="1" w:unhideWhenUsed="1"/>
+    <w:lsdException w:name="HTML Keyboard" w:semiHidden="1" w:unhideWhenUsed="1"/>
+    <w:lsdException w:name="HTML Preformatted" w:semiHidden="1" w:unhideWhenUsed="1"/>
+    <w:lsdException w:name="HTML Sample" w:semiHidden="1" w:unhideWhenUsed="1"/>
+    <w:lsdException w:name="HTML Typewriter" w:semiHidden="1" w:unhideWhenUsed="1"/>
+    <w:lsdException w:name="HTML Variable" w:semiHidden="1" w:unhideWhenUsed="1"/>
+    <w:lsdException w:name="Normal Table" w:semiHidden="1" w:unhideWhenUsed="1"/>
+    <w:lsdException w:name="annotation subject" w:semiHidden="1" w:unhideWhenUsed="1"/>
+    <w:lsdException w:name="No List" w:semiHidden="1" w:unhideWhenUsed="1"/>
+    <w:lsdException w:name="Outline List 1" w:semiHidden="1" w:unhideWhenUsed="1"/>
+    <w:lsdException w:name="Outline List 2" w:semiHidden="1" w:unhideWhenUsed="1"/>
+    <w:lsdException w:name="Outline List 3" w:semiHidden="1" w:unhideWhenUsed="1"/>
+    <w:lsdException w:name="Table Simple 1" w:semiHidden="1" w:unhideWhenUsed="1"/>
+    <w:lsdException w:name="Table Simple 2" w:semiHidden="1" w:unhideWhenUsed="1"/>
+    <w:lsdException w:name="Table Simple 3" w:semiHidden="1" w:unhideWhenUsed="1"/>
+    <w:lsdException w:name="Table Classic 1" w:semiHidden="1" w:unhideWhenUsed="1"/>
+    <w:lsdException w:name="Table Classic 2" w:semiHidden="1" w:unhideWhenUsed="1"/>
+    <w:lsdException w:name="Table Classic 3" w:semiHidden="1" w:unhideWhenUsed="1"/>
+    <w:lsdException w:name="Table Classic 4" w:semiHidden="1" w:unhideWhenUsed="1"/>
+    <w:lsdException w:name="Table Colorful 1" w:semiHidden="1" w:unhideWhenUsed="1"/>
+    <w:lsdException w:name="Table Colorful 2" w:semiHidden="1" w:unhideWhenUsed="1"/>
+    <w:lsdException w:name="Table Colorful 3" w:semiHidden="1" w:unhideWhenUsed="1"/>
+    <w:lsdException w:name="Table Columns 1" w:semiHidden="1" w:unhideWhenUsed="1"/>
+    <w:lsdException w:name="Table Columns 2" w:semiHidden="1" w:unhideWhenUsed="1"/>
+    <w:lsdException w:name="Table Columns 3" w:semiHidden="1" w:unhideWhenUsed="1"/>
+    <w:lsdException w:name="Table Columns 4" w:semiHidden="1" w:unhideWhenUsed="1"/>
+    <w:lsdException w:name="Table Columns 5" w:semiHidden="1" w:unhideWhenUsed="1"/>
+    <w:lsdException w:name="Table Grid 1" w:semiHidden="1" w:unhideWhenUsed="1"/>
+    <w:lsdException w:name="Table Grid 2" w:semiHidden="1" w:unhideWhenUsed="1"/>
+    <w:lsdException w:name="Table Grid 3" w:semiHidden="1" w:unhideWhenUsed="1"/>
+    <w:lsdException w:name="Table Grid 4" w:semiHidden="1" w:unhideWhenUsed="1"/>
+    <w:lsdException w:name="Table Grid 5" w:semiHidden="1" w:unhideWhenUsed="1"/>
+    <w:lsdException w:name="Table Grid 6" w:semiHidden="1" w:unhideWhenUsed="1"/>
+    <w:lsdException w:name="Table Grid 7" w:semiHidden="1" w:unhideWhenUsed="1"/>
+    <w:lsdException w:name="Table Grid 8" w:semiHidden="1" w:unhideWhenUsed="1"/>
+    <w:lsdException w:name="Table List 1" w:semiHidden="1" w:unhideWhenUsed="1"/>
+    <w:lsdException w:name="Table List 2" w:semiHidden="1" w:unhideWhenUsed="1"/>
+    <w:lsdException w:name="Table List 3" w:semiHidden="1" w:unhideWhenUsed="1"/>
+    <w:lsdException w:name="Table List 4" w:semiHidden="1" w:unhideWhenUsed="1"/>
+    <w:lsdException w:name="Table List 5" w:semiHidden="1" w:unhideWhenUsed="1"/>
+    <w:lsdException w:name="Table List 6" w:semiHidden="1" w:unhideWhenUsed="1"/>
+    <w:lsdException w:name="Table List 7" w:semiHidden="1" w:unhideWhenUsed="1"/>
+    <w:lsdException w:name="Table List 8" w:semiHidden="1" w:unhideWhenUsed="1"/>
+    <w:lsdException w:name="Table 3D effects 1" w:semiHidden="1" w:unhideWhenUsed="1"/>
+    <w:lsdException w:name="Table 3D effects 2" w:semiHidden="1" w:unhideWhenUsed="1"/>
+    <w:lsdException w:name="Table 3D effects 3" w:semiHidden="1" w:unhideWhenUsed="1"/>
+    <w:lsdException w:name="Table Contemporary" w:semiHidden="1" w:unhideWhenUsed="1"/>
+    <w:lsdException w:name="Table Elegant" w:semiHidden="1" w:unhideWhenUsed="1"/>
+    <w:lsdException w:name="Table Professional" w:semiHidden="1" w:unhideWhenUsed="1"/>
+    <w:lsdException w:name="Table Subtle 1" w:semiHidden="1" w:unhideWhenUsed="1"/>
+    <w:lsdException w:name="Table Subtle 2" w:semiHidden="1" w:unhideWhenUsed="1"/>
+    <w:lsdException w:name="Table Web 1" w:semiHidden="1" w:unhideWhenUsed="1"/>
+    <w:lsdException w:name="Table Web 2" w:semiHidden="1" w:unhideWhenUsed="1"/>
+    <w:lsdException w:name="Table Web 3" w:semiHidden="1" w:unhideWhenUsed="1"/>
+    <w:lsdException w:name="Balloon Text" w:semiHidden="1" w:unhideWhenUsed="1"/>
+    <w:lsdException w:name="Table Grid" w:uiPriority="59"/>
+    <w:lsdException w:name="Table Theme" w:semiHidden="1" w:unhideWhenUsed="1"/>
+    <w:lsdException w:name="Placeholder Text" w:semiHidden="1"/>
+    <w:lsdException w:name="No Spacing" w:uiPriority="1" w:qFormat="1"/>
+    <w:lsdException w:name="Light Shading" w:uiPriority="60"/>
+    <w:lsdException w:name="Light List" w:uiPriority="61"/>
+    <w:lsdException w:name="Light Grid" w:uiPriority="62"/>
+    <w:lsdException w:name="Medium Shading 1" w:uiPriority="63"/>
+    <w:lsdException w:name="Medium Shading 2" w:uiPriority="64"/>
+    <w:lsdException w:name="Medium List 1" w:uiPriority="65"/>
+    <w:lsdException w:name="Medium List 2" w:uiPriority="66"/>
+    <w:lsdException w:name="Medium Grid 1" w:uiPriority="67"/>
+    <w:lsdException w:name="Medium Grid 2" w:uiPriority="68"/>
+    <w:lsdException w:name="Medium Grid 3" w:uiPriority="69"/>
+    <w:lsdException w:name="Dark List" w:uiPriority="70"/>
+    <w:lsdException w:name="Colorful Shading" w:uiPriority="71"/>
+    <w:lsdException w:name="Colorful List" w:uiPriority="72"/>
+    <w:lsdException w:name="Colorful Grid" w:uiPriority="73"/>
+    <w:lsdException w:name="Light Shading Accent 1" w:uiPriority="60"/>
+    <w:lsdException w:name="Light List Accent 1" w:uiPriority="61"/>
+    <w:lsdException w:name="Light Grid Accent 1" w:uiPriority="62"/>
+    <w:lsdException w:name="Medium Shading 1 Accent 1" w:uiPriority="63"/>
+    <w:lsdException w:name="Medium Shading 2 Accent 1" w:uiPriority="64"/>
+    <w:lsdException w:name="Medium List 1 Accent 1" w:uiPriority="65"/>
+    <w:lsdException w:name="Revision" w:semiHidden="1"/>
+    <w:lsdException w:name="List Paragraph" w:uiPriority="34" w:qFormat="1"/>
+    <w:lsdException w:name="Quote" w:uiPriority="29" w:qFormat="1"/>
+    <w:lsdException w:name="Intense Quote" w:uiPriority="30" w:qFormat="1"/>
+    <w:lsdException w:name="Medium List 2 Accent 1" w:uiPriority="66"/>
+    <w:lsdException w:name="Medium Grid 1 Accent 1" w:uiPriority="67"/>
+    <w:lsdException w:name="Medium Grid 2 Accent 1" w:uiPriority="68"/>
+    <w:lsdException w:name="Medium Grid 3 Accent 1" w:uiPriority="69"/>
+    <w:lsdException w:name="Dark List Accent 1" w:uiPriority="70"/>
+    <w:lsdException w:name="Colorful Shading Accent 1" w:uiPriority="71"/>
+    <w:lsdException w:name="Colorful List Accent 1" w:uiPriority="72"/>
+    <w:lsdException w:name="Colorful Grid Accent 1" w:uiPriority="73"/>
+    <w:lsdException w:name="Light Shading Accent 2" w:uiPriority="60"/>
+    <w:lsdException w:name="Light List Accent 2" w:uiPriority="61"/>
+    <w:lsdException w:name="Light Grid Accent 2" w:uiPriority="62"/>
+    <w:lsdException w:name="Medium Shading 1 Accent 2" w:uiPriority="63"/>
+    <w:lsdException w:name="Medium Shading 2 Accent 2" w:uiPriority="64"/>
+    <w:lsdException w:name="Medium List 1 Accent 2" w:uiPriority="65"/>
+    <w:lsdException w:name="Medium List 2 Accent 2" w:uiPriority="66"/>
+    <w:lsdException w:name="Medium Grid 1 Accent 2" w:uiPriority="67"/>
+    <w:lsdException w:name="Medium Grid 2 Accent 2" w:uiPriority="68"/>
+    <w:lsdException w:name="Medium Grid 3 Accent 2" w:uiPriority="69"/>
+    <w:lsdException w:name="Dark List Accent 2" w:uiPriority="70"/>
+    <w:lsdException w:name="Colorful Shading Accent 2" w:uiPriority="71"/>
+    <w:lsdException w:name="Colorful List Accent 2" w:uiPriority="72"/>
+    <w:lsdException w:name="Colorful Grid Accent 2" w:uiPriority="73"/>
+    <w:lsdException w:name="Light Shading Accent 3" w:uiPriority="60"/>
+    <w:lsdException w:name="Light List Accent 3" w:uiPriority="61"/>
+    <w:lsdException w:name="Light Grid Accent 3" w:uiPriority="62"/>
+    <w:lsdException w:name="Medium Shading 1 Accent 3" w:uiPriority="63"/>
+    <w:lsdException w:name="Medium Shading 2 Accent 3" w:uiPriority="64"/>
+    <w:lsdException w:name="Medium List 1 Accent 3" w:uiPriority="65"/>
+    <w:lsdException w:name="Medium List 2 Accent 3" w:uiPriority="66"/>
+    <w:lsdException w:name="Medium Grid 1 Accent 3" w:uiPriority="67"/>
+    <w:lsdException w:name="Medium Grid 2 Accent 3" w:uiPriority="68"/>
+    <w:lsdException w:name="Medium Grid 3 Accent 3" w:uiPriority="69"/>
+    <w:lsdException w:name="Dark List Accent 3" w:uiPriority="70"/>
+    <w:lsdException w:name="Colorful Shading Accent 3" w:uiPriority="71"/>
+    <w:lsdException w:name="Colorful List Accent 3" w:uiPriority="72"/>
+    <w:lsdException w:name="Colorful Grid Accent 3" w:uiPriority="73"/>
+    <w:lsdException w:name="Light Shading Accent 4" w:uiPriority="60"/>
+    <w:lsdException w:name="Light List Accent 4" w:uiPriority="61"/>
+    <w:lsdException w:name="Light Grid Accent 4" w:uiPriority="62"/>
+    <w:lsdException w:name="Medium Shading 1 Accent 4" w:uiPriority="63"/>
+    <w:lsdException w:name="Medium Shading 2 Accent 4" w:uiPriority="64"/>
+    <w:lsdException w:name="Medium List 1 Accent 4" w:uiPriority="65"/>
+    <w:lsdException w:name="Medium List 2 Accent 4" w:uiPriority="66"/>
+    <w:lsdException w:name="Medium Grid 1 Accent 4" w:uiPriority="67"/>
+    <w:lsdException w:name="Medium Grid 2 Accent 4" w:uiPriority="68"/>
+    <w:lsdException w:name="Medium Grid 3 Accent 4" w:uiPriority="69"/>
+    <w:lsdException w:name="Dark List Accent 4" w:uiPriority="70"/>
+    <w:lsdException w:name="Colorful Shading Accent 4" w:uiPriority="71"/>
+    <w:lsdException w:name="Colorful List Accent 4" w:uiPriority="72"/>
+    <w:lsdException w:name="Colorful Grid Accent 4" w:uiPriority="73"/>
+    <w:lsdException w:name="Light Shading Accent 5" w:uiPriority="60"/>
+    <w:lsdException w:name="Light List Accent 5" w:uiPriority="61"/>
+    <w:lsdException w:name="Light Grid Accent 5" w:uiPriority="62"/>
+    <w:lsdException w:name="Medium Shading 1 Accent 5" w:uiPriority="63"/>
+    <w:lsdException w:name="Medium Shading 2 Accent 5" w:uiPriority="64"/>
+    <w:lsdException w:name="Medium List 1 Accent 5" w:uiPriority="65"/>
+    <w:lsdException w:name="Medium List 2 Accent 5" w:uiPriority="66"/>
+    <w:lsdException w:name="Medium Grid 1 Accent 5" w:uiPriority="67"/>
+    <w:lsdException w:name="Medium Grid 2 Accent 5" w:uiPriority="68"/>
+    <w:lsdException w:name="Medium Grid 3 Accent 5" w:uiPriority="69"/>
+    <w:lsdException w:name="Dark List Accent 5" w:uiPriority="70"/>
+    <w:lsdException w:name="Colorful Shading Accent 5" w:uiPriority="71"/>
+    <w:lsdException w:name="Colorful List Accent 5" w:uiPriority="72"/>
+    <w:lsdException w:name="Colorful Grid Accent 5" w:uiPriority="73"/>
+    <w:lsdException w:name="Light Shading Accent 6" w:uiPriority="60"/>
+    <w:lsdException w:name="Light List Accent 6" w:uiPriority="61"/>
+    <w:lsdException w:name="Light Grid Accent 6" w:uiPriority="62"/>
+    <w:lsdException w:name="Medium Shading 1 Accent 6" w:uiPriority="63"/>
+    <w:lsdException w:name="Medium Shading 2 Accent 6" w:uiPriority="64"/>
+    <w:lsdException w:name="Medium List 1 Accent 6" w:uiPriority="65"/>
+    <w:lsdException w:name="Medium List 2 Accent 6" w:uiPriority="66"/>
+    <w:lsdException w:name="Medium Grid 1 Accent 6" w:uiPriority="67"/>
+    <w:lsdException w:name="Medium Grid 2 Accent 6" w:uiPriority="68"/>
+    <w:lsdException w:name="Medium Grid 3 Accent 6" w:uiPriority="69"/>
+    <w:lsdException w:name="Dark List Accent 6" w:uiPriority="70"/>
+    <w:lsdException w:name="Colorful Shading Accent 6" w:uiPriority="71"/>
+    <w:lsdException w:name="Colorful List Accent 6" w:uiPriority="72"/>
+    <w:lsdException w:name="Colorful Grid Accent 6" w:uiPriority="73"/>
+    <w:lsdException w:name="Subtle Emphasis" w:uiPriority="19" w:qFormat="1"/>
+    <w:lsdException w:name="Intense Emphasis" w:uiPriority="21" w:qFormat="1"/>
+    <w:lsdException w:name="Subtle Reference" w:uiPriority="31" w:qFormat="1"/>
+    <w:lsdException w:name="Intense Reference" w:uiPriority="32" w:qFormat="1"/>
+    <w:lsdException w:name="Book Title" w:uiPriority="33" w:qFormat="1"/>
+    <w:lsdException w:name="Bibliography" w:semiHidden="1" w:uiPriority="37" w:unhideWhenUsed="1"/>
+    <w:lsdException w:name="TOC Heading" w:semiHidden="1" w:uiPriority="39" w:unhideWhenUsed="1" w:qFormat="1"/>
+    <w:lsdException w:name="Plain Table 1" w:uiPriority="41"/>
+    <w:lsdException w:name="Plain Table 2" w:uiPriority="42"/>
+    <w:lsdException w:name="Plain Table 3" w:uiPriority="43"/>
+    <w:lsdException w:name="Plain Table 4" w:uiPriority="44"/>
+    <w:lsdException w:name="Plain Table 5" w:uiPriority="45"/>
+    <w:lsdException w:name="Grid Table Light" w:uiPriority="40"/>
+    <w:lsdException w:name="Grid Table 1 Light" w:uiPriority="46"/>
+    <w:lsdException w:name="Grid Table 2" w:uiPriority="47"/>
+    <w:lsdException w:name="Grid Table 3" w:uiPriority="48"/>
+    <w:lsdException w:name="Grid Table 4" w:uiPriority="49"/>
+    <w:lsdException w:name="Grid Table 5 Dark" w:uiPriority="50"/>
+    <w:lsdException w:name="Grid Table 6 Colorful" w:uiPriority="51"/>
+    <w:lsdException w:name="Grid Table 7 Colorful" w:uiPriority="52"/>
+    <w:lsdException w:name="Grid Table 1 Light Accent 1" w:uiPriority="46"/>
+    <w:lsdException w:name="Grid Table 2 Accent 1" w:uiPriority="47"/>
+    <w:lsdException w:name="Grid Table 3 Accent 1" w:uiPriority="48"/>
+    <w:lsdException w:name="Grid Table 4 Accent 1" w:uiPriority="49"/>
+    <w:lsdException w:name="Grid Table 5 Dark Accent 1" w:uiPriority="50"/>
+    <w:lsdException w:name="Grid Table 6 Colorful Accent 1" w:uiPriority="51"/>
+    <w:lsdException w:name="Grid Table 7 Colorful Accent 1" w:uiPriority="52"/>
+    <w:lsdException w:name="Grid Table 1 Light Accent 2" w:uiPriority="46"/>
+    <w:lsdException w:name="Grid Table 2 Accent 2" w:uiPriority="47"/>
+    <w:lsdException w:name="Grid Table 3 Accent 2" w:uiPriority="48"/>
+    <w:lsdException w:name="Grid Table 4 Accent 2" w:uiPriority="49"/>
+    <w:lsdException w:name="Grid Table 5 Dark Accent 2" w:uiPriority="50"/>
+    <w:lsdException w:name="Grid Table 6 Colorful Accent 2" w:uiPriority="51"/>
+    <w:lsdException w:name="Grid Table 7 Colorful Accent 2" w:uiPriority="52"/>
+    <w:lsdException w:name="Grid Table 1 Light Accent 3" w:uiPriority="46"/>
+    <w:lsdException w:name="Grid Table 2 Accent 3" w:uiPriority="47"/>
+    <w:lsdException w:name="Grid Table 3 Accent 3" w:uiPriority="48"/>
+    <w:lsdException w:name="Grid Table 4 Accent 3" w:uiPriority="49"/>
+    <w:lsdException w:name="Grid Table 5 Dark Accent 3" w:uiPriority="50"/>
+    <w:lsdException w:name="Grid Table 6 Colorful Accent 3" w:uiPriority="51"/>
+    <w:lsdException w:name="Grid Table 7 Colorful Accent 3" w:uiPriority="52"/>
+    <w:lsdException w:name="Grid Table 1 Light Accent 4" w:uiPriority="46"/>
+    <w:lsdException w:name="Grid Table 2 Accent 4" w:uiPriority="47"/>
+    <w:lsdException w:name="Grid Table 3 Accent 4" w:uiPriority="48"/>
+    <w:lsdException w:name="Grid Table 4 Accent 4" w:uiPriority="49"/>
+    <w:lsdException w:name="Grid Table 5 Dark Accent 4" w:uiPriority="50"/>
+    <w:lsdException w:name="Grid Table 6 Colorful Accent 4" w:uiPriority="51"/>
+    <w:lsdException w:name="Grid Table 7 Colorful Accent 4" w:uiPriority="52"/>
+    <w:lsdException w:name="Grid Table 1 Light Accent 5" w:uiPriority="46"/>
+    <w:lsdException w:name="Grid Table 2 Accent 5" w:uiPriority="47"/>
+    <w:lsdException w:name="Grid Table 3 Accent 5" w:uiPriority="48"/>
+    <w:lsdException w:name="Grid Table 4 Accent 5" w:uiPriority="49"/>
+    <w:lsdException w:name="Grid Table 5 Dark Accent 5" w:uiPriority="50"/>
+    <w:lsdException w:name="Grid Table 6 Colorful Accent 5" w:uiPriority="51"/>
+    <w:lsdException w:name="Grid Table 7 Colorful Accent 5" w:uiPriority="52"/>
+    <w:lsdException w:name="Grid Table 1 Light Accent 6" w:uiPriority="46"/>
+    <w:lsdException w:name="Grid Table 2 Accent 6" w:uiPriority="47"/>
+    <w:lsdException w:name="Grid Table 3 Accent 6" w:uiPriority="48"/>
+    <w:lsdException w:name="Grid Table 4 Accent 6" w:uiPriority="49"/>
+    <w:lsdException w:name="Grid Table 5 Dark Accent 6" w:uiPriority="50"/>
+    <w:lsdException w:name="Grid Table 6 Colorful Accent 6" w:uiPriority="51"/>
+    <w:lsdException w:name="Grid Table 7 Colorful Accent 6" w:uiPriority="52"/>
+    <w:lsdException w:name="List Table 1 Light" w:uiPriority="46"/>
+    <w:lsdException w:name="List Table 2" w:uiPriority="47"/>
+    <w:lsdException w:name="List Table 3" w:uiPriority="48"/>
+    <w:lsdException w:name="List Table 4" w:uiPriority="49"/>
+    <w:lsdException w:name="List Table 5 Dark" w:uiPriority="50"/>
+    <w:lsdException w:name="List Table 6 Colorful" w:uiPriority="51"/>
+    <w:lsdException w:name="List Table 7 Colorful" w:uiPriority="52"/>
+    <w:lsdException w:name="List Table 1 Light Accent 1" w:uiPriority="46"/>
+    <w:lsdException w:name="List Table 2 Accent 1" w:uiPriority="47"/>
+    <w:lsdException w:name="List Table 3 Accent 1" w:uiPriority="48"/>
+    <w:lsdException w:name="List Table 4 Accent 1" w:uiPriority="49"/>
+    <w:lsdException w:name="List Table 5 Dark Accent 1" w:uiPriority="50"/>
+    <w:lsdException w:name="List Table 6 Colorful Accent 1" w:uiPriority="51"/>
+    <w:lsdException w:name="List Table 7 Colorful Accent 1" w:uiPriority="52"/>
+    <w:lsdException w:name="List Table 1 Light Accent 2" w:uiPriority="46"/>
+    <w:lsdException w:name="List Table 2 Accent 2" w:uiPriority="47"/>
+    <w:lsdException w:name="List Table 3 Accent 2" w:uiPriority="48"/>
+    <w:lsdException w:name="List Table 4 Accent 2" w:uiPriority="49"/>
+    <w:lsdException w:name="List Table 5 Dark Accent 2" w:uiPriority="50"/>
+    <w:lsdException w:name="List Table 6 Colorful Accent 2" w:uiPriority="51"/>
+    <w:lsdException w:name="List Table 7 Colorful Accent 2" w:uiPriority="52"/>
+    <w:lsdException w:name="List Table 1 Light Accent 3" w:uiPriority="46"/>
+    <w:lsdException w:name="List Table 2 Accent 3" w:uiPriority="47"/>
+    <w:lsdException w:name="List Table 3 Accent 3" w:uiPriority="48"/>
+    <w:lsdException w:name="List Table 4 Accent 3" w:uiPriority="49"/>
+    <w:lsdException w:name="List Table 5 Dark Accent 3" w:uiPriority="50"/>
+    <w:lsdException w:name="List Table 6 Colorful Accent 3" w:uiPriority="51"/>
+    <w:lsdException w:name="List Table 7 Colorful Accent 3" w:uiPriority="52"/>
+    <w:lsdException w:name="List Table 1 Light Accent 4" w:uiPriority="46"/>
+    <w:lsdException w:name="List Table 2 Accent 4" w:uiPriority="47"/>
+    <w:lsdException w:name="List Table 3 Accent 4" w:uiPriority="48"/>
+    <w:lsdException w:name="List Table 4 Accent 4" w:uiPriority="49"/>
+    <w:lsdException w:name="List Table 5 Dark Accent 4" w:uiPriority="50"/>
+    <w:lsdException w:name="List Table 6 Colorful Accent 4" w:uiPriority="51"/>
+    <w:lsdException w:name="List Table 7 Colorful Accent 4" w:uiPriority="52"/>
+    <w:lsdException w:name="List Table 1 Light Accent 5" w:uiPriority="46"/>
+    <w:lsdException w:name="List Table 2 Accent 5" w:uiPriority="47"/>
+    <w:lsdException w:name="List Table 3 Accent 5" w:uiPriority="48"/>
+    <w:lsdException w:name="List Table 4 Accent 5" w:uiPriority="49"/>
+    <w:lsdException w:name="List Table 5 Dark Accent 5" w:uiPriority="50"/>
+    <w:lsdException w:name="List Table 6 Colorful Accent 5" w:uiPriority="51"/>
+    <w:lsdException w:name="List Table 7 Colorful Accent 5" w:uiPriority="52"/>
+    <w:lsdException w:name="List Table 1 Light Accent 6" w:uiPriority="46"/>
+    <w:lsdException w:name="List Table 2 Accent 6" w:uiPriority="47"/>
+    <w:lsdException w:name="List Table 3 Accent 6" w:uiPriority="48"/>
+    <w:lsdException w:name="List Table 4 Accent 6" w:uiPriority="49"/>
+    <w:lsdException w:name="List Table 5 Dark Accent 6" w:uiPriority="50"/>
+    <w:lsdException w:name="List Table 6 Colorful Accent 6" w:uiPriority="51"/>
+    <w:lsdException w:name="List Table 7 Colorful Accent 6" w:uiPriority="52"/>
   </w:latentStyles>
   <w:style w:type="paragraph" w:default="1" w:styleId="a">
     <w:name w:val="Normal"/>
@@ -2482,7 +2512,6 @@
   <w:style w:type="character" w:default="1" w:styleId="a0">
     <w:name w:val="Default Paragraph Font"/>
     <w:uiPriority w:val="1"/>
-    <w:semiHidden/>
     <w:unhideWhenUsed/>
   </w:style>
   <w:style w:type="table" w:default="1" w:styleId="a1">
@@ -2552,240 +2581,14 @@
       <w:lang w:eastAsia="ru-RU"/>
     </w:rPr>
   </w:style>
-</w:styles>
-</file>
-
-<file path=word/stylesWithEffects.xml><?xml version="1.0" encoding="utf-8"?>
-<w:styles xmlns:wpc="http://schemas.microsoft.com/office/word/2010/wordprocessingCanvas" xmlns:mc="http://schemas.openxmlformats.org/markup-compatibility/2006" xmlns:o="urn:schemas-microsoft-com:office:office" xmlns:r="http://schemas.openxmlformats.org/officeDocument/2006/relationships" xmlns:m="http://schemas.openxmlformats.org/officeDocument/2006/math" xmlns:v="urn:schemas-microsoft-com:vml" xmlns:wp14="http://schemas.microsoft.com/office/word/2010/wordprocessingDrawing" xmlns:wp="http://schemas.openxmlformats.org/drawingml/2006/wordprocessingDrawing" xmlns:w10="urn:schemas-microsoft-com:office:word" xmlns:w="http://schemas.openxmlformats.org/wordprocessingml/2006/main" xmlns:w14="http://schemas.microsoft.com/office/word/2010/wordml" xmlns:wpg="http://schemas.microsoft.com/office/word/2010/wordprocessingGroup" xmlns:wpi="http://schemas.microsoft.com/office/word/2010/wordprocessingInk" xmlns:wne="http://schemas.microsoft.com/office/word/2006/wordml" xmlns:wps="http://schemas.microsoft.com/office/word/2010/wordprocessingShape" mc:Ignorable="w14 wp14">
-  <w:docDefaults>
-    <w:rPrDefault>
-      <w:rPr>
-        <w:rFonts w:asciiTheme="minorHAnsi" w:eastAsiaTheme="minorHAnsi" w:hAnsiTheme="minorHAnsi" w:cstheme="minorBidi"/>
-        <w:sz w:val="22"/>
-        <w:szCs w:val="22"/>
-        <w:lang w:val="ru-RU" w:eastAsia="en-US" w:bidi="ar-SA"/>
-      </w:rPr>
-    </w:rPrDefault>
-    <w:pPrDefault>
-      <w:pPr>
-        <w:spacing w:after="200" w:line="276" w:lineRule="auto"/>
-      </w:pPr>
-    </w:pPrDefault>
-  </w:docDefaults>
-  <w:latentStyles w:defLockedState="0" w:defUIPriority="99" w:defSemiHidden="1" w:defUnhideWhenUsed="1" w:defQFormat="0" w:count="267">
-    <w:lsdException w:name="Normal" w:semiHidden="0" w:uiPriority="0" w:unhideWhenUsed="0" w:qFormat="1"/>
-    <w:lsdException w:name="heading 1" w:semiHidden="0" w:uiPriority="9" w:unhideWhenUsed="0" w:qFormat="1"/>
-    <w:lsdException w:name="heading 2" w:uiPriority="9" w:qFormat="1"/>
-    <w:lsdException w:name="heading 3" w:uiPriority="9" w:qFormat="1"/>
-    <w:lsdException w:name="heading 4" w:uiPriority="9" w:qFormat="1"/>
-    <w:lsdException w:name="heading 5" w:uiPriority="9" w:qFormat="1"/>
-    <w:lsdException w:name="heading 6" w:uiPriority="9" w:qFormat="1"/>
-    <w:lsdException w:name="heading 7" w:uiPriority="9" w:qFormat="1"/>
-    <w:lsdException w:name="heading 8" w:uiPriority="9" w:qFormat="1"/>
-    <w:lsdException w:name="heading 9" w:uiPriority="9" w:qFormat="1"/>
-    <w:lsdException w:name="toc 1" w:uiPriority="39"/>
-    <w:lsdException w:name="toc 2" w:uiPriority="39"/>
-    <w:lsdException w:name="toc 3" w:uiPriority="39"/>
-    <w:lsdException w:name="toc 4" w:uiPriority="39"/>
-    <w:lsdException w:name="toc 5" w:uiPriority="39"/>
-    <w:lsdException w:name="toc 6" w:uiPriority="39"/>
-    <w:lsdException w:name="toc 7" w:uiPriority="39"/>
-    <w:lsdException w:name="toc 8" w:uiPriority="39"/>
-    <w:lsdException w:name="toc 9" w:uiPriority="39"/>
-    <w:lsdException w:name="caption" w:uiPriority="35" w:qFormat="1"/>
-    <w:lsdException w:name="Title" w:semiHidden="0" w:uiPriority="10" w:unhideWhenUsed="0" w:qFormat="1"/>
-    <w:lsdException w:name="Default Paragraph Font" w:uiPriority="1"/>
-    <w:lsdException w:name="Subtitle" w:semiHidden="0" w:uiPriority="11" w:unhideWhenUsed="0" w:qFormat="1"/>
-    <w:lsdException w:name="Strong" w:semiHidden="0" w:uiPriority="22" w:unhideWhenUsed="0" w:qFormat="1"/>
-    <w:lsdException w:name="Emphasis" w:semiHidden="0" w:uiPriority="20" w:unhideWhenUsed="0" w:qFormat="1"/>
-    <w:lsdException w:name="Table Grid" w:semiHidden="0" w:uiPriority="59" w:unhideWhenUsed="0"/>
-    <w:lsdException w:name="Placeholder Text" w:unhideWhenUsed="0"/>
-    <w:lsdException w:name="No Spacing" w:semiHidden="0" w:uiPriority="1" w:unhideWhenUsed="0" w:qFormat="1"/>
-    <w:lsdException w:name="Light Shading" w:semiHidden="0" w:uiPriority="60" w:unhideWhenUsed="0"/>
-    <w:lsdException w:name="Light List" w:semiHidden="0" w:uiPriority="61" w:unhideWhenUsed="0"/>
-    <w:lsdException w:name="Light Grid" w:semiHidden="0" w:uiPriority="62" w:unhideWhenUsed="0"/>
-    <w:lsdException w:name="Medium Shading 1" w:semiHidden="0" w:uiPriority="63" w:unhideWhenUsed="0"/>
-    <w:lsdException w:name="Medium Shading 2" w:semiHidden="0" w:uiPriority="64" w:unhideWhenUsed="0"/>
-    <w:lsdException w:name="Medium List 1" w:semiHidden="0" w:uiPriority="65" w:unhideWhenUsed="0"/>
-    <w:lsdException w:name="Medium List 2" w:semiHidden="0" w:uiPriority="66" w:unhideWhenUsed="0"/>
-    <w:lsdException w:name="Medium Grid 1" w:semiHidden="0" w:uiPriority="67" w:unhideWhenUsed="0"/>
-    <w:lsdException w:name="Medium Grid 2" w:semiHidden="0" w:uiPriority="68" w:unhideWhenUsed="0"/>
-    <w:lsdException w:name="Medium Grid 3" w:semiHidden="0" w:uiPriority="69" w:unhideWhenUsed="0"/>
-    <w:lsdException w:name="Dark List" w:semiHidden="0" w:uiPriority="70" w:unhideWhenUsed="0"/>
-    <w:lsdException w:name="Colorful Shading" w:semiHidden="0" w:uiPriority="71" w:unhideWhenUsed="0"/>
-    <w:lsdException w:name="Colorful List" w:semiHidden="0" w:uiPriority="72" w:unhideWhenUsed="0"/>
-    <w:lsdException w:name="Colorful Grid" w:semiHidden="0" w:uiPriority="73" w:unhideWhenUsed="0"/>
-    <w:lsdException w:name="Light Shading Accent 1" w:semiHidden="0" w:uiPriority="60" w:unhideWhenUsed="0"/>
-    <w:lsdException w:name="Light List Accent 1" w:semiHidden="0" w:uiPriority="61" w:unhideWhenUsed="0"/>
-    <w:lsdException w:name="Light Grid Accent 1" w:semiHidden="0" w:uiPriority="62" w:unhideWhenUsed="0"/>
-    <w:lsdException w:name="Medium Shading 1 Accent 1" w:semiHidden="0" w:uiPriority="63" w:unhideWhenUsed="0"/>
-    <w:lsdException w:name="Medium Shading 2 Accent 1" w:semiHidden="0" w:uiPriority="64" w:unhideWhenUsed="0"/>
-    <w:lsdException w:name="Medium List 1 Accent 1" w:semiHidden="0" w:uiPriority="65" w:unhideWhenUsed="0"/>
-    <w:lsdException w:name="Revision" w:unhideWhenUsed="0"/>
-    <w:lsdException w:name="List Paragraph" w:semiHidden="0" w:uiPriority="34" w:unhideWhenUsed="0" w:qFormat="1"/>
-    <w:lsdException w:name="Quote" w:semiHidden="0" w:uiPriority="29" w:unhideWhenUsed="0" w:qFormat="1"/>
-    <w:lsdException w:name="Intense Quote" w:semiHidden="0" w:uiPriority="30" w:unhideWhenUsed="0" w:qFormat="1"/>
-    <w:lsdException w:name="Medium List 2 Accent 1" w:semiHidden="0" w:uiPriority="66" w:unhideWhenUsed="0"/>
-    <w:lsdException w:name="Medium Grid 1 Accent 1" w:semiHidden="0" w:uiPriority="67" w:unhideWhenUsed="0"/>
-    <w:lsdException w:name="Medium Grid 2 Accent 1" w:semiHidden="0" w:uiPriority="68" w:unhideWhenUsed="0"/>
-    <w:lsdException w:name="Medium Grid 3 Accent 1" w:semiHidden="0" w:uiPriority="69" w:unhideWhenUsed="0"/>
-    <w:lsdException w:name="Dark List Accent 1" w:semiHidden="0" w:uiPriority="70" w:unhideWhenUsed="0"/>
-    <w:lsdException w:name="Colorful Shading Accent 1" w:semiHidden="0" w:uiPriority="71" w:unhideWhenUsed="0"/>
-    <w:lsdException w:name="Colorful List Accent 1" w:semiHidden="0" w:uiPriority="72" w:unhideWhenUsed="0"/>
-    <w:lsdException w:name="Colorful Grid Accent 1" w:semiHidden="0" w:uiPriority="73" w:unhideWhenUsed="0"/>
-    <w:lsdException w:name="Light Shading Accent 2" w:semiHidden="0" w:uiPriority="60" w:unhideWhenUsed="0"/>
-    <w:lsdException w:name="Light List Accent 2" w:semiHidden="0" w:uiPriority="61" w:unhideWhenUsed="0"/>
-    <w:lsdException w:name="Light Grid Accent 2" w:semiHidden="0" w:uiPriority="62" w:unhideWhenUsed="0"/>
-    <w:lsdException w:name="Medium Shading 1 Accent 2" w:semiHidden="0" w:uiPriority="63" w:unhideWhenUsed="0"/>
-    <w:lsdException w:name="Medium Shading 2 Accent 2" w:semiHidden="0" w:uiPriority="64" w:unhideWhenUsed="0"/>
-    <w:lsdException w:name="Medium List 1 Accent 2" w:semiHidden="0" w:uiPriority="65" w:unhideWhenUsed="0"/>
-    <w:lsdException w:name="Medium List 2 Accent 2" w:semiHidden="0" w:uiPriority="66" w:unhideWhenUsed="0"/>
-    <w:lsdException w:name="Medium Grid 1 Accent 2" w:semiHidden="0" w:uiPriority="67" w:unhideWhenUsed="0"/>
-    <w:lsdException w:name="Medium Grid 2 Accent 2" w:semiHidden="0" w:uiPriority="68" w:unhideWhenUsed="0"/>
-    <w:lsdException w:name="Medium Grid 3 Accent 2" w:semiHidden="0" w:uiPriority="69" w:unhideWhenUsed="0"/>
-    <w:lsdException w:name="Dark List Accent 2" w:semiHidden="0" w:uiPriority="70" w:unhideWhenUsed="0"/>
-    <w:lsdException w:name="Colorful Shading Accent 2" w:semiHidden="0" w:uiPriority="71" w:unhideWhenUsed="0"/>
-    <w:lsdException w:name="Colorful List Accent 2" w:semiHidden="0" w:uiPriority="72" w:unhideWhenUsed="0"/>
-    <w:lsdException w:name="Colorful Grid Accent 2" w:semiHidden="0" w:uiPriority="73" w:unhideWhenUsed="0"/>
-    <w:lsdException w:name="Light Shading Accent 3" w:semiHidden="0" w:uiPriority="60" w:unhideWhenUsed="0"/>
-    <w:lsdException w:name="Light List Accent 3" w:semiHidden="0" w:uiPriority="61" w:unhideWhenUsed="0"/>
-    <w:lsdException w:name="Light Grid Accent 3" w:semiHidden="0" w:uiPriority="62" w:unhideWhenUsed="0"/>
-    <w:lsdException w:name="Medium Shading 1 Accent 3" w:semiHidden="0" w:uiPriority="63" w:unhideWhenUsed="0"/>
-    <w:lsdException w:name="Medium Shading 2 Accent 3" w:semiHidden="0" w:uiPriority="64" w:unhideWhenUsed="0"/>
-    <w:lsdException w:name="Medium List 1 Accent 3" w:semiHidden="0" w:uiPriority="65" w:unhideWhenUsed="0"/>
-    <w:lsdException w:name="Medium List 2 Accent 3" w:semiHidden="0" w:uiPriority="66" w:unhideWhenUsed="0"/>
-    <w:lsdException w:name="Medium Grid 1 Accent 3" w:semiHidden="0" w:uiPriority="67" w:unhideWhenUsed="0"/>
-    <w:lsdException w:name="Medium Grid 2 Accent 3" w:semiHidden="0" w:uiPriority="68" w:unhideWhenUsed="0"/>
-    <w:lsdException w:name="Medium Grid 3 Accent 3" w:semiHidden="0" w:uiPriority="69" w:unhideWhenUsed="0"/>
-    <w:lsdException w:name="Dark List Accent 3" w:semiHidden="0" w:uiPriority="70" w:unhideWhenUsed="0"/>
-    <w:lsdException w:name="Colorful Shading Accent 3" w:semiHidden="0" w:uiPriority="71" w:unhideWhenUsed="0"/>
-    <w:lsdException w:name="Colorful List Accent 3" w:semiHidden="0" w:uiPriority="72" w:unhideWhenUsed="0"/>
-    <w:lsdException w:name="Colorful Grid Accent 3" w:semiHidden="0" w:uiPriority="73" w:unhideWhenUsed="0"/>
-    <w:lsdException w:name="Light Shading Accent 4" w:semiHidden="0" w:uiPriority="60" w:unhideWhenUsed="0"/>
-    <w:lsdException w:name="Light List Accent 4" w:semiHidden="0" w:uiPriority="61" w:unhideWhenUsed="0"/>
-    <w:lsdException w:name="Light Grid Accent 4" w:semiHidden="0" w:uiPriority="62" w:unhideWhenUsed="0"/>
-    <w:lsdException w:name="Medium Shading 1 Accent 4" w:semiHidden="0" w:uiPriority="63" w:unhideWhenUsed="0"/>
-    <w:lsdException w:name="Medium Shading 2 Accent 4" w:semiHidden="0" w:uiPriority="64" w:unhideWhenUsed="0"/>
-    <w:lsdException w:name="Medium List 1 Accent 4" w:semiHidden="0" w:uiPriority="65" w:unhideWhenUsed="0"/>
-    <w:lsdException w:name="Medium List 2 Accent 4" w:semiHidden="0" w:uiPriority="66" w:unhideWhenUsed="0"/>
-    <w:lsdException w:name="Medium Grid 1 Accent 4" w:semiHidden="0" w:uiPriority="67" w:unhideWhenUsed="0"/>
-    <w:lsdException w:name="Medium Grid 2 Accent 4" w:semiHidden="0" w:uiPriority="68" w:unhideWhenUsed="0"/>
-    <w:lsdException w:name="Medium Grid 3 Accent 4" w:semiHidden="0" w:uiPriority="69" w:unhideWhenUsed="0"/>
-    <w:lsdException w:name="Dark List Accent 4" w:semiHidden="0" w:uiPriority="70" w:unhideWhenUsed="0"/>
-    <w:lsdException w:name="Colorful Shading Accent 4" w:semiHidden="0" w:uiPriority="71" w:unhideWhenUsed="0"/>
-    <w:lsdException w:name="Colorful List Accent 4" w:semiHidden="0" w:uiPriority="72" w:unhideWhenUsed="0"/>
-    <w:lsdException w:name="Colorful Grid Accent 4" w:semiHidden="0" w:uiPriority="73" w:unhideWhenUsed="0"/>
-    <w:lsdException w:name="Light Shading Accent 5" w:semiHidden="0" w:uiPriority="60" w:unhideWhenUsed="0"/>
-    <w:lsdException w:name="Light List Accent 5" w:semiHidden="0" w:uiPriority="61" w:unhideWhenUsed="0"/>
-    <w:lsdException w:name="Light Grid Accent 5" w:semiHidden="0" w:uiPriority="62" w:unhideWhenUsed="0"/>
-    <w:lsdException w:name="Medium Shading 1 Accent 5" w:semiHidden="0" w:uiPriority="63" w:unhideWhenUsed="0"/>
-    <w:lsdException w:name="Medium Shading 2 Accent 5" w:semiHidden="0" w:uiPriority="64" w:unhideWhenUsed="0"/>
-    <w:lsdException w:name="Medium List 1 Accent 5" w:semiHidden="0" w:uiPriority="65" w:unhideWhenUsed="0"/>
-    <w:lsdException w:name="Medium List 2 Accent 5" w:semiHidden="0" w:uiPriority="66" w:unhideWhenUsed="0"/>
-    <w:lsdException w:name="Medium Grid 1 Accent 5" w:semiHidden="0" w:uiPriority="67" w:unhideWhenUsed="0"/>
-    <w:lsdException w:name="Medium Grid 2 Accent 5" w:semiHidden="0" w:uiPriority="68" w:unhideWhenUsed="0"/>
-    <w:lsdException w:name="Medium Grid 3 Accent 5" w:semiHidden="0" w:uiPriority="69" w:unhideWhenUsed="0"/>
-    <w:lsdException w:name="Dark List Accent 5" w:semiHidden="0" w:uiPriority="70" w:unhideWhenUsed="0"/>
-    <w:lsdException w:name="Colorful Shading Accent 5" w:semiHidden="0" w:uiPriority="71" w:unhideWhenUsed="0"/>
-    <w:lsdException w:name="Colorful List Accent 5" w:semiHidden="0" w:uiPriority="72" w:unhideWhenUsed="0"/>
-    <w:lsdException w:name="Colorful Grid Accent 5" w:semiHidden="0" w:uiPriority="73" w:unhideWhenUsed="0"/>
-    <w:lsdException w:name="Light Shading Accent 6" w:semiHidden="0" w:uiPriority="60" w:unhideWhenUsed="0"/>
-    <w:lsdException w:name="Light List Accent 6" w:semiHidden="0" w:uiPriority="61" w:unhideWhenUsed="0"/>
-    <w:lsdException w:name="Light Grid Accent 6" w:semiHidden="0" w:uiPriority="62" w:unhideWhenUsed="0"/>
-    <w:lsdException w:name="Medium Shading 1 Accent 6" w:semiHidden="0" w:uiPriority="63" w:unhideWhenUsed="0"/>
-    <w:lsdException w:name="Medium Shading 2 Accent 6" w:semiHidden="0" w:uiPriority="64" w:unhideWhenUsed="0"/>
-    <w:lsdException w:name="Medium List 1 Accent 6" w:semiHidden="0" w:uiPriority="65" w:unhideWhenUsed="0"/>
-    <w:lsdException w:name="Medium List 2 Accent 6" w:semiHidden="0" w:uiPriority="66" w:unhideWhenUsed="0"/>
-    <w:lsdException w:name="Medium Grid 1 Accent 6" w:semiHidden="0" w:uiPriority="67" w:unhideWhenUsed="0"/>
-    <w:lsdException w:name="Medium Grid 2 Accent 6" w:semiHidden="0" w:uiPriority="68" w:unhideWhenUsed="0"/>
-    <w:lsdException w:name="Medium Grid 3 Accent 6" w:semiHidden="0" w:uiPriority="69" w:unhideWhenUsed="0"/>
-    <w:lsdException w:name="Dark List Accent 6" w:semiHidden="0" w:uiPriority="70" w:unhideWhenUsed="0"/>
-    <w:lsdException w:name="Colorful Shading Accent 6" w:semiHidden="0" w:uiPriority="71" w:unhideWhenUsed="0"/>
-    <w:lsdException w:name="Colorful List Accent 6" w:semiHidden="0" w:uiPriority="72" w:unhideWhenUsed="0"/>
-    <w:lsdException w:name="Colorful Grid Accent 6" w:semiHidden="0" w:uiPriority="73" w:unhideWhenUsed="0"/>
-    <w:lsdException w:name="Subtle Emphasis" w:semiHidden="0" w:uiPriority="19" w:unhideWhenUsed="0" w:qFormat="1"/>
-    <w:lsdException w:name="Intense Emphasis" w:semiHidden="0" w:uiPriority="21" w:unhideWhenUsed="0" w:qFormat="1"/>
-    <w:lsdException w:name="Subtle Reference" w:semiHidden="0" w:uiPriority="31" w:unhideWhenUsed="0" w:qFormat="1"/>
-    <w:lsdException w:name="Intense Reference" w:semiHidden="0" w:uiPriority="32" w:unhideWhenUsed="0" w:qFormat="1"/>
-    <w:lsdException w:name="Book Title" w:semiHidden="0" w:uiPriority="33" w:unhideWhenUsed="0" w:qFormat="1"/>
-    <w:lsdException w:name="Bibliography" w:uiPriority="37"/>
-    <w:lsdException w:name="TOC Heading" w:uiPriority="39" w:qFormat="1"/>
-  </w:latentStyles>
-  <w:style w:type="paragraph" w:default="1" w:styleId="a">
-    <w:name w:val="Normal"/>
-    <w:qFormat/>
-  </w:style>
-  <w:style w:type="character" w:default="1" w:styleId="a0">
-    <w:name w:val="Default Paragraph Font"/>
-    <w:uiPriority w:val="1"/>
-    <w:semiHidden/>
-    <w:unhideWhenUsed/>
-  </w:style>
-  <w:style w:type="table" w:default="1" w:styleId="a1">
-    <w:name w:val="Normal Table"/>
+  <w:style w:type="character" w:styleId="a6">
+    <w:name w:val="Placeholder Text"/>
+    <w:basedOn w:val="a0"/>
     <w:uiPriority w:val="99"/>
     <w:semiHidden/>
-    <w:unhideWhenUsed/>
-    <w:tblPr>
-      <w:tblInd w:w="0" w:type="dxa"/>
-      <w:tblCellMar>
-        <w:top w:w="0" w:type="dxa"/>
-        <w:left w:w="108" w:type="dxa"/>
-        <w:bottom w:w="0" w:type="dxa"/>
-        <w:right w:w="108" w:type="dxa"/>
-      </w:tblCellMar>
-    </w:tblPr>
-  </w:style>
-  <w:style w:type="numbering" w:default="1" w:styleId="a2">
-    <w:name w:val="No List"/>
-    <w:uiPriority w:val="99"/>
-    <w:semiHidden/>
-    <w:unhideWhenUsed/>
-  </w:style>
-  <w:style w:type="paragraph" w:styleId="a3">
-    <w:name w:val="Balloon Text"/>
-    <w:basedOn w:val="a"/>
-    <w:link w:val="a4"/>
-    <w:uiPriority w:val="99"/>
-    <w:semiHidden/>
-    <w:unhideWhenUsed/>
-    <w:rsid w:val="00612084"/>
-    <w:pPr>
-      <w:spacing w:after="0" w:line="240" w:lineRule="auto"/>
-    </w:pPr>
+    <w:rsid w:val="005C3D46"/>
     <w:rPr>
-      <w:rFonts w:ascii="Tahoma" w:hAnsi="Tahoma" w:cs="Tahoma"/>
-      <w:sz w:val="16"/>
-      <w:szCs w:val="16"/>
-    </w:rPr>
-  </w:style>
-  <w:style w:type="character" w:customStyle="1" w:styleId="a4">
-    <w:name w:val="Текст выноски Знак"/>
-    <w:basedOn w:val="a0"/>
-    <w:link w:val="a3"/>
-    <w:uiPriority w:val="99"/>
-    <w:semiHidden/>
-    <w:rsid w:val="00612084"/>
-    <w:rPr>
-      <w:rFonts w:ascii="Tahoma" w:hAnsi="Tahoma" w:cs="Tahoma"/>
-      <w:sz w:val="16"/>
-      <w:szCs w:val="16"/>
-    </w:rPr>
-  </w:style>
-  <w:style w:type="paragraph" w:styleId="a5">
-    <w:name w:val="Normal (Web)"/>
-    <w:basedOn w:val="a"/>
-    <w:uiPriority w:val="99"/>
-    <w:unhideWhenUsed/>
-    <w:rsid w:val="00612084"/>
-    <w:pPr>
-      <w:spacing w:before="100" w:beforeAutospacing="1" w:after="100" w:afterAutospacing="1" w:line="240" w:lineRule="auto"/>
-    </w:pPr>
-    <w:rPr>
-      <w:rFonts w:ascii="Times New Roman" w:eastAsia="Times New Roman" w:hAnsi="Times New Roman" w:cs="Times New Roman"/>
-      <w:sz w:val="24"/>
-      <w:szCs w:val="24"/>
-      <w:lang w:eastAsia="ru-RU"/>
+      <w:color w:val="808080"/>
     </w:rPr>
   </w:style>
 </w:styles>

</xml_diff>